<commit_message>
update version, added support for images
</commit_message>
<xml_diff>
--- a/OpenXmlPowerToolsExamples/DocumentAssembler03/TemplateDocument.docx
+++ b/OpenXmlPowerToolsExamples/DocumentAssembler03/TemplateDocument.docx
@@ -1,9 +1,10 @@
 
 <file path=word/document.xml><?xml version="1.0" encoding="utf-8"?>
-<w:document xmlns:wpc="http://schemas.microsoft.com/office/word/2010/wordprocessingCanvas" xmlns:mc="http://schemas.openxmlformats.org/markup-compatibility/2006" xmlns:o="urn:schemas-microsoft-com:office:office" xmlns:r="http://schemas.openxmlformats.org/officeDocument/2006/relationships" xmlns:m="http://schemas.openxmlformats.org/officeDocument/2006/math" xmlns:v="urn:schemas-microsoft-com:vml" xmlns:wp14="http://schemas.microsoft.com/office/word/2010/wordprocessingDrawing" xmlns:wp="http://schemas.openxmlformats.org/drawingml/2006/wordprocessingDrawing" xmlns:w10="urn:schemas-microsoft-com:office:word" xmlns:w="http://schemas.openxmlformats.org/wordprocessingml/2006/main" xmlns:w14="http://schemas.microsoft.com/office/word/2010/wordml" xmlns:w15="http://schemas.microsoft.com/office/word/2012/wordml" xmlns:wpg="http://schemas.microsoft.com/office/word/2010/wordprocessingGroup" xmlns:wpi="http://schemas.microsoft.com/office/word/2010/wordprocessingInk" xmlns:wne="http://schemas.microsoft.com/office/word/2006/wordml" xmlns:wps="http://schemas.microsoft.com/office/word/2010/wordprocessingShape" mc:Ignorable="w14 w15 wp14">
+<w:document xmlns:o="urn:schemas-microsoft-com:office:office" xmlns:r="http://schemas.openxmlformats.org/officeDocument/2006/relationships" xmlns:v="urn:schemas-microsoft-com:vml" xmlns:w="http://schemas.openxmlformats.org/wordprocessingml/2006/main" xmlns:w10="urn:schemas-microsoft-com:office:word" xmlns:wp="http://schemas.openxmlformats.org/drawingml/2006/wordprocessingDrawing" xmlns:wps="http://schemas.microsoft.com/office/word/2010/wordprocessingShape" xmlns:wpg="http://schemas.microsoft.com/office/word/2010/wordprocessingGroup" xmlns:mc="http://schemas.openxmlformats.org/markup-compatibility/2006" xmlns:wp14="http://schemas.microsoft.com/office/word/2010/wordprocessingDrawing" xmlns:w14="http://schemas.microsoft.com/office/word/2010/wordml" xmlns:w15="http://schemas.microsoft.com/office/word/2012/wordml" mc:Ignorable="w14 wp14 w15">
   <w:body>
     <w:p>
       <w:pPr>
+        <w:pStyle w:val="Normal"/>
         <w:shd w:val="clear" w:color="auto" w:fill="C2D69B" w:themeFill="accent3" w:themeFillTint="99"/>
         <w:ind w:left="4320"/>
         <w:rPr>
@@ -16,159 +17,114 @@
           <w:rFonts w:ascii="Bernard MT Condensed" w:hAnsi="Bernard MT Condensed"/>
           <w:sz w:val="52"/>
         </w:rPr>
-        <w:t xml:space="preserve">Contoso, </w:t>
-      </w:r>
-      <w:proofErr w:type="spellStart"/>
-      <w:r>
-        <w:rPr>
-          <w:rFonts w:ascii="Bernard MT Condensed" w:hAnsi="Bernard MT Condensed"/>
-          <w:sz w:val="52"/>
-        </w:rPr>
-        <w:t>Inc</w:t>
-      </w:r>
-      <w:proofErr w:type="spellEnd"/>
+        <w:t>Contoso, Inc</w:t>
+      </w:r>
     </w:p>
     <w:p>
       <w:pPr>
+        <w:pStyle w:val="Normal"/>
         <w:ind w:left="4320"/>
+        <w:rPr/>
       </w:pPr>
       <w:r>
+        <w:rPr/>
         <w:t>January 31, 2011</w:t>
       </w:r>
     </w:p>
     <w:p>
-      <w:r>
-        <w:t>Dear</w:t>
-      </w:r>
-      <w:r>
-        <w:t xml:space="preserve"> </w:t>
+      <w:pPr>
+        <w:pStyle w:val="Normal"/>
+        <w:rPr/>
+      </w:pPr>
+      <w:r>
+        <w:rPr/>
+        <w:t xml:space="preserve">Dear </w:t>
       </w:r>
       <w:sdt>
         <w:sdtPr>
-          <w:id w:val="-802771964"/>
           <w:placeholder>
             <w:docPart w:val="DefaultPlaceholder_1081868574"/>
           </w:placeholder>
+          <w:id w:val="-802771964"/>
           <w:text/>
         </w:sdtPr>
-        <w:sdtEndPr/>
         <w:sdtContent>
           <w:r>
-            <w:t>&lt;</w:t>
+            <w:rPr/>
           </w:r>
           <w:r>
-            <w:t>Content Select</w:t>
-          </w:r>
-          <w:r>
-            <w:t>="</w:t>
-          </w:r>
-          <w:proofErr w:type="gramStart"/>
-          <w:r>
-            <w:t>./</w:t>
-          </w:r>
-          <w:proofErr w:type="gramEnd"/>
-          <w:r>
-            <w:t>Name" /&gt;</w:t>
+            <w:rPr/>
+            <w:t>&lt;Content Select="./Name" /&gt;</w:t>
           </w:r>
         </w:sdtContent>
       </w:sdt>
       <w:r>
+        <w:rPr/>
         <w:t>,</w:t>
-      </w:r>
-    </w:p>
-    <w:p>
-      <w:r>
-        <w:t xml:space="preserve">On the Insert tab, </w:t>
-      </w:r>
-      <w:r>
-        <w:rPr>
-          <w:color w:val="FFFFFF" w:themeColor="background1"/>
-          <w:shd w:val="clear" w:color="auto" w:fill="1F497D" w:themeFill="text2"/>
-        </w:rPr>
-        <w:t>the galleries include items that are designed to coordinate</w:t>
-      </w:r>
-      <w:r>
-        <w:t xml:space="preserve"> with the overall look of your document.</w:t>
       </w:r>
     </w:p>
     <w:p>
       <w:pPr>
+        <w:pStyle w:val="Normal"/>
+        <w:rPr/>
+      </w:pPr>
+      <w:r>
+        <w:rPr/>
+        <w:t xml:space="preserve">On the Insert tab, </w:t>
+      </w:r>
+      <w:r>
+        <w:rPr>
+          <w:color w:themeColor="background1" w:val="FFFFFF"/>
+          <w:shd w:fill="1F497D" w:val="clear"/>
+        </w:rPr>
+        <w:t>the galleries include items that are designed to coordinate</w:t>
+      </w:r>
+      <w:r>
+        <w:rPr/>
+        <w:t xml:space="preserve"> with the overall look of your document.</w:t>
+      </w:r>
+    </w:p>
+    <w:p>
+      <w:pPr>
+        <w:pStyle w:val="Normal"/>
         <w:pBdr>
-          <w:top w:val="single" w:sz="4" w:space="1" w:color="auto"/>
-          <w:left w:val="single" w:sz="4" w:space="4" w:color="auto"/>
-          <w:bottom w:val="single" w:sz="4" w:space="1" w:color="auto"/>
-          <w:right w:val="single" w:sz="4" w:space="4" w:color="auto"/>
+          <w:top w:val="single" w:sz="4" w:space="1" w:color="000000"/>
+          <w:left w:val="single" w:sz="4" w:space="4" w:color="000000"/>
+          <w:bottom w:val="single" w:sz="4" w:space="1" w:color="000000"/>
+          <w:right w:val="single" w:sz="4" w:space="4" w:color="000000"/>
         </w:pBdr>
         <w:shd w:val="clear" w:color="auto" w:fill="FFC000"/>
         <w:ind w:left="720"/>
         <w:rPr>
           <w:i/>
+          <w:i/>
         </w:rPr>
       </w:pPr>
       <w:r>
         <w:rPr>
           <w:i/>
         </w:rPr>
-        <w:t>Important note: Your new customer ID:</w:t>
-      </w:r>
-      <w:r>
-        <w:rPr>
-          <w:i/>
-        </w:rPr>
-        <w:t xml:space="preserve"> </w:t>
+        <w:t xml:space="preserve">Important note: Your new customer ID: </w:t>
       </w:r>
       <w:sdt>
         <w:sdtPr>
-          <w:rPr>
-            <w:i/>
-          </w:rPr>
-          <w:id w:val="881988932"/>
           <w:placeholder>
             <w:docPart w:val="DefaultPlaceholder_1081868574"/>
           </w:placeholder>
+          <w:id w:val="881988932"/>
           <w:text/>
         </w:sdtPr>
-        <w:sdtEndPr/>
         <w:sdtContent>
           <w:r>
             <w:rPr>
               <w:i/>
             </w:rPr>
-            <w:t>&lt;</w:t>
           </w:r>
           <w:r>
             <w:rPr>
               <w:i/>
             </w:rPr>
-            <w:t>Content Select</w:t>
-          </w:r>
-          <w:r>
-            <w:rPr>
-              <w:i/>
-            </w:rPr>
-            <w:t>="</w:t>
-          </w:r>
-          <w:proofErr w:type="gramStart"/>
-          <w:r>
-            <w:rPr>
-              <w:i/>
-            </w:rPr>
-            <w:t>./</w:t>
-          </w:r>
-          <w:proofErr w:type="spellStart"/>
-          <w:proofErr w:type="gramEnd"/>
-          <w:r>
-            <w:rPr>
-              <w:i/>
-            </w:rPr>
-            <w:t>CustomerID</w:t>
-          </w:r>
-          <w:proofErr w:type="spellEnd"/>
-          <w:r>
-            <w:rPr>
-              <w:i/>
-            </w:rPr>
-            <w:t>" /&gt;</w:t>
+            <w:t>&lt;Content Select="./CustomerID" /&gt;</w:t>
           </w:r>
         </w:sdtContent>
       </w:sdt>
@@ -180,43 +136,61 @@
       </w:r>
     </w:p>
     <w:p>
-      <w:r>
+      <w:pPr>
+        <w:pStyle w:val="Normal"/>
+        <w:rPr/>
+      </w:pPr>
+      <w:r>
+        <w:rPr/>
         <w:t>When you create pictures, charts, or diagrams, they also coordinate with your current document look.</w:t>
       </w:r>
     </w:p>
-    <w:sdt>
-      <w:sdtPr>
-        <w:id w:val="530377461"/>
-        <w:placeholder>
-          <w:docPart w:val="DefaultPlaceholder_1081868574"/>
-        </w:placeholder>
-        <w:text/>
-      </w:sdtPr>
-      <w:sdtEndPr/>
-      <w:sdtContent>
-        <w:p>
+    <w:p>
+      <w:pPr>
+        <w:pStyle w:val="Normal"/>
+        <w:rPr/>
+      </w:pPr>
+      <w:sdt>
+        <w:sdtPr>
+          <w:placeholder>
+            <w:docPart w:val="DefaultPlaceholder_1081868574"/>
+          </w:placeholder>
+          <w:id w:val="530377461"/>
+          <w:text/>
+        </w:sdtPr>
+        <w:sdtContent>
           <w:r>
-            <w:t xml:space="preserve">&lt;Table </w:t>
+            <w:rPr/>
           </w:r>
           <w:r>
-            <w:t>Select</w:t>
+            <w:rPr/>
+            <w:t>&lt;Table Select="./Orders/Order" /&gt;</w:t>
           </w:r>
-          <w:r>
-            <w:t>="./Orders/Order" /&gt;</w:t>
-          </w:r>
-        </w:p>
-      </w:sdtContent>
-    </w:sdt>
+        </w:sdtContent>
+      </w:sdt>
+    </w:p>
     <w:tbl>
       <w:tblPr>
         <w:tblStyle w:val="GridTable5Dark-Accent5"/>
-        <w:tblW w:w="0" w:type="auto"/>
-        <w:tblLook w:val="04A0" w:firstRow="1" w:lastRow="0" w:firstColumn="1" w:lastColumn="0" w:noHBand="0" w:noVBand="1"/>
+        <w:tblW w:w="9468" w:type="dxa"/>
+        <w:jc w:val="left"/>
+        <w:tblInd w:w="0" w:type="dxa"/>
+        <w:shd w:fill="DAEEF3" w:val="clear"/>
+        <w:tblLayout w:type="fixed"/>
+        <w:tblCellMar>
+          <w:top w:w="0" w:type="dxa"/>
+          <w:left w:w="108" w:type="dxa"/>
+          <w:bottom w:w="0" w:type="dxa"/>
+          <w:right w:w="108" w:type="dxa"/>
+        </w:tblCellMar>
+        <w:tblLook w:firstRow="1" w:noVBand="1" w:lastRow="0" w:firstColumn="1" w:lastColumn="0" w:noHBand="0" w:val="04a0"/>
       </w:tblPr>
       <w:tblGrid>
-        <w:gridCol w:w="2731"/>
-        <w:gridCol w:w="2366"/>
-        <w:gridCol w:w="4371"/>
+        <w:gridCol w:w="1418"/>
+        <w:gridCol w:w="1582"/>
+        <w:gridCol w:w="1185"/>
+        <w:gridCol w:w="3010"/>
+        <w:gridCol w:w="2272"/>
       </w:tblGrid>
       <w:tr>
         <w:trPr>
@@ -224,11 +198,18 @@
         </w:trPr>
         <w:tc>
           <w:tcPr>
+            <w:tcW w:w="1418" w:type="dxa"/>
             <w:cnfStyle w:val="001000000000" w:firstRow="0" w:lastRow="0" w:firstColumn="1" w:lastColumn="0" w:oddVBand="0" w:evenVBand="0" w:oddHBand="0" w:evenHBand="0" w:firstRowFirstColumn="0" w:firstRowLastColumn="0" w:lastRowFirstColumn="0" w:lastRowLastColumn="0"/>
-            <w:tcW w:w="2731" w:type="dxa"/>
+            <w:tcBorders/>
+            <w:shd w:color="auto" w:fill="4BACC6" w:themeFill="accent5" w:val="clear"/>
           </w:tcPr>
           <w:p>
             <w:pPr>
+              <w:pStyle w:val="Normal"/>
+              <w:widowControl/>
+              <w:suppressAutoHyphens w:val="true"/>
+              <w:spacing w:lineRule="auto" w:line="240" w:before="0" w:after="0"/>
+              <w:jc w:val="left"/>
               <w:rPr>
                 <w:rStyle w:val="PlaceholderText"/>
                 <w:color w:val="auto"/>
@@ -237,7 +218,14 @@
             <w:r>
               <w:rPr>
                 <w:rStyle w:val="PlaceholderText"/>
+                <w:rFonts w:eastAsia="Calibri" w:cs=""/>
+                <w:b/>
+                <w:bCs/>
                 <w:color w:val="auto"/>
+                <w:kern w:val="0"/>
+                <w:sz w:val="22"/>
+                <w:szCs w:val="22"/>
+                <w:lang w:val="en-US" w:eastAsia="en-US" w:bidi="ar-SA"/>
               </w:rPr>
               <w:t>Description</w:t>
             </w:r>
@@ -245,10 +233,18 @@
         </w:tc>
         <w:tc>
           <w:tcPr>
-            <w:tcW w:w="2366" w:type="dxa"/>
+            <w:tcW w:w="1582" w:type="dxa"/>
+            <w:tcBorders>
+              <w:bottom w:val="nil"/>
+            </w:tcBorders>
+            <w:shd w:color="auto" w:fill="4BACC6" w:themeFill="accent5" w:val="clear"/>
           </w:tcPr>
           <w:p>
             <w:pPr>
+              <w:pStyle w:val="Normal"/>
+              <w:widowControl/>
+              <w:suppressAutoHyphens w:val="true"/>
+              <w:spacing w:lineRule="auto" w:line="240" w:before="0" w:after="0"/>
               <w:jc w:val="right"/>
               <w:cnfStyle w:val="100000000000" w:firstRow="1" w:lastRow="0" w:firstColumn="0" w:lastColumn="0" w:oddVBand="0" w:evenVBand="0" w:oddHBand="0" w:evenHBand="0" w:firstRowFirstColumn="0" w:firstRowLastColumn="0" w:lastRowFirstColumn="0" w:lastRowLastColumn="0"/>
               <w:rPr>
@@ -259,7 +255,14 @@
             <w:r>
               <w:rPr>
                 <w:rStyle w:val="PlaceholderText"/>
+                <w:rFonts w:eastAsia="Calibri" w:cs=""/>
+                <w:b/>
+                <w:bCs/>
                 <w:color w:val="auto"/>
+                <w:kern w:val="0"/>
+                <w:sz w:val="22"/>
+                <w:szCs w:val="22"/>
+                <w:lang w:val="en-US" w:eastAsia="en-US" w:bidi="ar-SA"/>
               </w:rPr>
               <w:t>Quantity</w:t>
             </w:r>
@@ -267,10 +270,50 @@
         </w:tc>
         <w:tc>
           <w:tcPr>
-            <w:tcW w:w="4371" w:type="dxa"/>
+            <w:tcW w:w="1185" w:type="dxa"/>
+            <w:tcBorders>
+              <w:bottom w:val="nil"/>
+              <w:right w:val="nil"/>
+            </w:tcBorders>
+            <w:shd w:color="auto" w:fill="4BACC6" w:themeFill="accent5" w:val="clear"/>
           </w:tcPr>
           <w:p>
             <w:pPr>
+              <w:pStyle w:val="Normal"/>
+              <w:widowControl/>
+              <w:suppressAutoHyphens w:val="true"/>
+              <w:spacing w:lineRule="auto" w:line="240" w:before="0" w:after="0"/>
+              <w:jc w:val="right"/>
+              <w:cnfStyle w:val="100000000000" w:firstRow="1" w:lastRow="0" w:firstColumn="0" w:lastColumn="0" w:oddVBand="0" w:evenVBand="0" w:oddHBand="0" w:evenHBand="0" w:firstRowFirstColumn="0" w:firstRowLastColumn="0" w:lastRowFirstColumn="0" w:lastRowLastColumn="0"/>
+              <w:rPr>
+                <w:rStyle w:val="PlaceholderText"/>
+                <w:color w:val="auto"/>
+              </w:rPr>
+            </w:pPr>
+            <w:r>
+              <w:rPr>
+                <w:b/>
+                <w:bCs/>
+                <w:color w:val="auto"/>
+              </w:rPr>
+            </w:r>
+          </w:p>
+        </w:tc>
+        <w:tc>
+          <w:tcPr>
+            <w:tcW w:w="3010" w:type="dxa"/>
+            <w:tcBorders>
+              <w:bottom w:val="nil"/>
+              <w:right w:val="nil"/>
+            </w:tcBorders>
+            <w:shd w:color="auto" w:fill="4BACC6" w:themeFill="accent5" w:val="clear"/>
+          </w:tcPr>
+          <w:p>
+            <w:pPr>
+              <w:pStyle w:val="Normal"/>
+              <w:widowControl/>
+              <w:suppressAutoHyphens w:val="true"/>
+              <w:spacing w:lineRule="auto" w:line="240" w:before="0" w:after="0"/>
               <w:jc w:val="right"/>
               <w:cnfStyle w:val="100000000000" w:firstRow="1" w:lastRow="0" w:firstColumn="0" w:lastColumn="0" w:oddVBand="0" w:evenVBand="0" w:oddHBand="0" w:evenHBand="0" w:firstRowFirstColumn="0" w:firstRowLastColumn="0" w:lastRowFirstColumn="0" w:lastRowLastColumn="0"/>
               <w:rPr>
@@ -281,9 +324,52 @@
             <w:r>
               <w:rPr>
                 <w:rStyle w:val="PlaceholderText"/>
+                <w:rFonts w:eastAsia="Calibri" w:cs=""/>
+                <w:b/>
+                <w:bCs/>
+                <w:color w:val="auto"/>
+                <w:kern w:val="0"/>
+                <w:sz w:val="22"/>
+                <w:szCs w:val="22"/>
+                <w:lang w:val="en-US" w:eastAsia="en-US" w:bidi="ar-SA"/>
+              </w:rPr>
+              <w:t>Order Date</w:t>
+            </w:r>
+          </w:p>
+        </w:tc>
+        <w:tc>
+          <w:tcPr>
+            <w:tcW w:w="2272" w:type="dxa"/>
+            <w:tcBorders>
+              <w:bottom w:val="nil"/>
+            </w:tcBorders>
+            <w:shd w:color="auto" w:fill="4BACC6" w:themeFill="accent5" w:val="clear"/>
+          </w:tcPr>
+          <w:p>
+            <w:pPr>
+              <w:pStyle w:val="Normal"/>
+              <w:widowControl/>
+              <w:suppressAutoHyphens w:val="true"/>
+              <w:spacing w:lineRule="auto" w:line="240" w:before="0" w:after="0"/>
+              <w:jc w:val="right"/>
+              <w:cnfStyle w:val="100000000000" w:firstRow="1" w:lastRow="0" w:firstColumn="0" w:lastColumn="0" w:oddVBand="0" w:evenVBand="0" w:oddHBand="0" w:evenHBand="0" w:firstRowFirstColumn="0" w:firstRowLastColumn="0" w:lastRowFirstColumn="0" w:lastRowLastColumn="0"/>
+              <w:rPr>
+                <w:rStyle w:val="PlaceholderText"/>
                 <w:color w:val="auto"/>
               </w:rPr>
-              <w:t>Order Date</w:t>
+            </w:pPr>
+            <w:r>
+              <w:rPr>
+                <w:rFonts w:eastAsia="Calibri" w:cs=""/>
+                <w:b/>
+                <w:bCs/>
+                <w:color w:val="auto"/>
+                <w:kern w:val="0"/>
+                <w:sz w:val="22"/>
+                <w:szCs w:val="22"/>
+                <w:lang w:val="en-US" w:eastAsia="en-US" w:bidi="ar-SA"/>
+              </w:rPr>
+              <w:t>Image</w:t>
             </w:r>
           </w:p>
         </w:tc>
@@ -294,56 +380,115 @@
         </w:trPr>
         <w:tc>
           <w:tcPr>
+            <w:tcW w:w="1418" w:type="dxa"/>
             <w:cnfStyle w:val="001000000000" w:firstRow="0" w:lastRow="0" w:firstColumn="1" w:lastColumn="0" w:oddVBand="0" w:evenVBand="0" w:oddHBand="0" w:evenHBand="0" w:firstRowFirstColumn="0" w:firstRowLastColumn="0" w:lastRowFirstColumn="0" w:lastRowLastColumn="0"/>
-            <w:tcW w:w="2731" w:type="dxa"/>
+            <w:tcBorders>
+              <w:right w:val="nil"/>
+            </w:tcBorders>
+            <w:shd w:color="auto" w:fill="4BACC6" w:themeFill="accent5" w:val="clear"/>
           </w:tcPr>
           <w:p>
             <w:pPr>
+              <w:pStyle w:val="Normal"/>
+              <w:widowControl/>
+              <w:suppressAutoHyphens w:val="true"/>
+              <w:spacing w:lineRule="auto" w:line="240" w:before="0" w:after="0"/>
+              <w:jc w:val="left"/>
               <w:rPr>
-                <w:bCs w:val="0"/>
+                <w:bCs w:val="false"/>
               </w:rPr>
             </w:pPr>
             <w:r>
               <w:rPr>
-                <w:b w:val="0"/>
-                <w:bCs w:val="0"/>
+                <w:rFonts w:eastAsia="Calibri" w:cs=""/>
+                <w:b w:val="false"/>
+                <w:bCs w:val="false"/>
+                <w:color w:themeColor="background1" w:val="FFFFFF"/>
+                <w:kern w:val="0"/>
+                <w:sz w:val="22"/>
+                <w:szCs w:val="22"/>
+                <w:lang w:val="en-US" w:eastAsia="en-US" w:bidi="ar-SA"/>
               </w:rPr>
-              <w:t>./</w:t>
-            </w:r>
-            <w:proofErr w:type="spellStart"/>
-            <w:r>
-              <w:rPr>
-                <w:b w:val="0"/>
-                <w:bCs w:val="0"/>
-              </w:rPr>
-              <w:t>ProductDescription</w:t>
-            </w:r>
-            <w:proofErr w:type="spellEnd"/>
-          </w:p>
-        </w:tc>
-        <w:tc>
-          <w:tcPr>
-            <w:tcW w:w="2366" w:type="dxa"/>
-          </w:tcPr>
-          <w:p>
-            <w:pPr>
-              <w:jc w:val="right"/>
-              <w:cnfStyle w:val="000000100000" w:firstRow="0" w:lastRow="0" w:firstColumn="0" w:lastColumn="0" w:oddVBand="0" w:evenVBand="0" w:oddHBand="1" w:evenHBand="0" w:firstRowFirstColumn="0" w:firstRowLastColumn="0" w:lastRowFirstColumn="0" w:lastRowLastColumn="0"/>
-            </w:pPr>
-            <w:r>
-              <w:t>./</w:t>
-            </w:r>
-            <w:r>
-              <w:t>Quantity</w:t>
+              <w:t>./ProductDescription</w:t>
             </w:r>
           </w:p>
         </w:tc>
         <w:tc>
           <w:tcPr>
-            <w:tcW w:w="4371" w:type="dxa"/>
+            <w:tcW w:w="1582" w:type="dxa"/>
+            <w:tcBorders/>
+            <w:shd w:color="auto" w:fill="B6DDE8" w:themeFill="accent5" w:themeFillTint="66" w:val="clear"/>
           </w:tcPr>
           <w:p>
             <w:pPr>
+              <w:pStyle w:val="Normal"/>
+              <w:widowControl/>
+              <w:suppressAutoHyphens w:val="true"/>
+              <w:spacing w:lineRule="auto" w:line="240" w:before="0" w:after="0"/>
+              <w:jc w:val="right"/>
+              <w:cnfStyle w:val="000000100000" w:firstRow="0" w:lastRow="0" w:firstColumn="0" w:lastColumn="0" w:oddVBand="0" w:evenVBand="0" w:oddHBand="1" w:evenHBand="0" w:firstRowFirstColumn="0" w:firstRowLastColumn="0" w:lastRowFirstColumn="0" w:lastRowLastColumn="0"/>
+              <w:rPr>
+                <w:rFonts w:ascii="Calibri" w:hAnsi="Calibri" w:eastAsia="Calibri" w:cs=""/>
+                <w:kern w:val="0"/>
+                <w:sz w:val="22"/>
+                <w:szCs w:val="22"/>
+                <w:lang w:val="en-US" w:eastAsia="en-US" w:bidi="ar-SA"/>
+              </w:rPr>
+            </w:pPr>
+            <w:r>
+              <w:rPr>
+                <w:rFonts w:eastAsia="Calibri" w:cs=""/>
+                <w:kern w:val="0"/>
+                <w:sz w:val="22"/>
+                <w:szCs w:val="22"/>
+                <w:lang w:val="en-US" w:eastAsia="en-US" w:bidi="ar-SA"/>
+              </w:rPr>
+              <w:t>./Quantity</w:t>
+            </w:r>
+          </w:p>
+        </w:tc>
+        <w:tc>
+          <w:tcPr>
+            <w:tcW w:w="1185" w:type="dxa"/>
+            <w:tcBorders>
+              <w:right w:val="nil"/>
+            </w:tcBorders>
+            <w:shd w:color="auto" w:fill="B6DDE8" w:themeFill="accent5" w:themeFillTint="66" w:val="clear"/>
+          </w:tcPr>
+          <w:p>
+            <w:pPr>
+              <w:pStyle w:val="Normal"/>
+              <w:widowControl/>
+              <w:suppressAutoHyphens w:val="true"/>
+              <w:spacing w:lineRule="auto" w:line="240" w:before="0" w:after="0"/>
+              <w:jc w:val="right"/>
+              <w:cnfStyle w:val="000000100000" w:firstRow="0" w:lastRow="0" w:firstColumn="0" w:lastColumn="0" w:oddVBand="0" w:evenVBand="0" w:oddHBand="1" w:evenHBand="0" w:firstRowFirstColumn="0" w:firstRowLastColumn="0" w:lastRowFirstColumn="0" w:lastRowLastColumn="0"/>
+              <w:rPr>
+                <w:rStyle w:val="PlaceholderText"/>
+                <w:color w:val="auto"/>
+              </w:rPr>
+            </w:pPr>
+            <w:r>
+              <w:rPr>
+                <w:color w:val="auto"/>
+              </w:rPr>
+            </w:r>
+          </w:p>
+        </w:tc>
+        <w:tc>
+          <w:tcPr>
+            <w:tcW w:w="3010" w:type="dxa"/>
+            <w:tcBorders>
+              <w:right w:val="nil"/>
+            </w:tcBorders>
+            <w:shd w:color="auto" w:fill="B6DDE8" w:themeFill="accent5" w:themeFillTint="66" w:val="clear"/>
+          </w:tcPr>
+          <w:p>
+            <w:pPr>
+              <w:pStyle w:val="Normal"/>
+              <w:widowControl/>
+              <w:suppressAutoHyphens w:val="true"/>
+              <w:spacing w:lineRule="auto" w:line="240" w:before="0" w:after="0"/>
               <w:jc w:val="right"/>
               <w:cnfStyle w:val="000000100000" w:firstRow="0" w:lastRow="0" w:firstColumn="0" w:lastColumn="0" w:oddVBand="0" w:evenVBand="0" w:oddHBand="1" w:evenHBand="0" w:firstRowFirstColumn="0" w:firstRowLastColumn="0" w:lastRowFirstColumn="0" w:lastRowLastColumn="0"/>
               <w:rPr>
@@ -354,280 +499,344 @@
             <w:r>
               <w:rPr>
                 <w:rStyle w:val="PlaceholderText"/>
+                <w:rFonts w:eastAsia="Calibri" w:cs=""/>
                 <w:color w:val="auto"/>
+                <w:kern w:val="0"/>
+                <w:sz w:val="22"/>
+                <w:szCs w:val="22"/>
+                <w:lang w:val="en-US" w:eastAsia="en-US" w:bidi="ar-SA"/>
               </w:rPr>
-              <w:t>./</w:t>
+              <w:t>./OrderDate</w:t>
             </w:r>
-            <w:proofErr w:type="spellStart"/>
+          </w:p>
+        </w:tc>
+        <w:tc>
+          <w:tcPr>
+            <w:tcW w:w="2272" w:type="dxa"/>
+            <w:tcBorders/>
+            <w:shd w:color="auto" w:fill="B6DDE8" w:themeFill="accent5" w:themeFillTint="66" w:val="clear"/>
+          </w:tcPr>
+          <w:p>
+            <w:pPr>
+              <w:pStyle w:val="Normal"/>
+              <w:widowControl/>
+              <w:spacing w:before="0" w:after="200"/>
+              <w:jc w:val="center"/>
+              <w:cnfStyle w:val="000000100000" w:firstRow="0" w:lastRow="0" w:firstColumn="0" w:lastColumn="0" w:oddVBand="0" w:evenVBand="0" w:oddHBand="1" w:evenHBand="0" w:firstRowFirstColumn="0" w:firstRowLastColumn="0" w:lastRowFirstColumn="0" w:lastRowLastColumn="0"/>
+              <w:rPr>
+                <w:rStyle w:val="PlaceholderText"/>
+              </w:rPr>
+            </w:pPr>
             <w:r>
               <w:rPr>
                 <w:rStyle w:val="PlaceholderText"/>
-                <w:color w:val="auto"/>
+                <w:rFonts w:eastAsia="Calibri" w:cs="Arial"/>
+                <w:kern w:val="0"/>
+                <w:sz w:val="22"/>
+                <w:szCs w:val="22"/>
+                <w:lang w:val="en-US" w:eastAsia="en-US"/>
               </w:rPr>
-              <w:t>OrderDate</w:t>
+              <w:t>&lt;#&lt;Image Select="./</w:t>
             </w:r>
-            <w:proofErr w:type="spellEnd"/>
+            <w:r>
+              <w:rPr>
+                <w:rStyle w:val="PlaceholderText"/>
+                <w:rFonts w:eastAsia="Calibri" w:cs="Arial"/>
+                <w:kern w:val="0"/>
+                <w:sz w:val="22"/>
+                <w:szCs w:val="22"/>
+                <w:lang w:val="en-US" w:eastAsia="en-US"/>
+              </w:rPr>
+              <w:t>Image</w:t>
+            </w:r>
+            <w:r>
+              <w:rPr>
+                <w:rStyle w:val="PlaceholderText"/>
+                <w:rFonts w:eastAsia="Calibri" w:cs="Arial"/>
+                <w:kern w:val="0"/>
+                <w:sz w:val="22"/>
+                <w:szCs w:val="22"/>
+                <w:lang w:val="en-US" w:eastAsia="en-US"/>
+              </w:rPr>
+              <w:t>"/&gt;#&gt;</w:t>
+            </w:r>
+          </w:p>
+          <w:p>
+            <w:pPr>
+              <w:pStyle w:val="Normal"/>
+              <w:widowControl/>
+              <w:spacing w:before="0" w:after="200"/>
+              <w:jc w:val="center"/>
+              <w:cnfStyle w:val="000000100000" w:firstRow="0" w:lastRow="0" w:firstColumn="0" w:lastColumn="0" w:oddVBand="0" w:evenVBand="0" w:oddHBand="1" w:evenHBand="0" w:firstRowFirstColumn="0" w:firstRowLastColumn="0" w:lastRowFirstColumn="0" w:lastRowLastColumn="0"/>
+              <w:rPr>
+                <w:color w:val="808080"/>
+              </w:rPr>
+            </w:pPr>
+            <w:r>
+              <w:rPr>
+                <w:rFonts w:eastAsia="Calibri" w:cs="Arial"/>
+                <w:kern w:val="0"/>
+                <w:sz w:val="22"/>
+                <w:szCs w:val="22"/>
+                <w:lang w:val="en-US" w:eastAsia="en-US"/>
+              </w:rPr>
+              <w:drawing>
+                <wp:inline distT="0" distB="0" distL="0" distR="0">
+                  <wp:extent cx="1903730" cy="1903730"/>
+                  <wp:effectExtent l="0" t="0" r="0" b="0"/>
+                  <wp:docPr id="1" name="Picture 1" descr=""/>
+                  <wp:cNvGraphicFramePr>
+                    <a:graphicFrameLocks xmlns:a="http://schemas.openxmlformats.org/drawingml/2006/main" noChangeAspect="1"/>
+                  </wp:cNvGraphicFramePr>
+                  <a:graphic xmlns:a="http://schemas.openxmlformats.org/drawingml/2006/main">
+                    <a:graphicData uri="http://schemas.openxmlformats.org/drawingml/2006/picture">
+                      <pic:pic xmlns:pic="http://schemas.openxmlformats.org/drawingml/2006/picture">
+                        <pic:nvPicPr>
+                          <pic:cNvPr id="1" name="Picture 1" descr=""/>
+                          <pic:cNvPicPr>
+                            <a:picLocks noChangeAspect="1" noChangeArrowheads="1"/>
+                          </pic:cNvPicPr>
+                        </pic:nvPicPr>
+                        <pic:blipFill>
+                          <a:blip r:embed="rId2"/>
+                          <a:stretch>
+                            <a:fillRect/>
+                          </a:stretch>
+                        </pic:blipFill>
+                        <pic:spPr bwMode="auto">
+                          <a:xfrm>
+                            <a:off x="0" y="0"/>
+                            <a:ext cx="1903730" cy="1903730"/>
+                          </a:xfrm>
+                          <a:prstGeom prst="rect">
+                            <a:avLst/>
+                          </a:prstGeom>
+                          <a:noFill/>
+                        </pic:spPr>
+                      </pic:pic>
+                    </a:graphicData>
+                  </a:graphic>
+                </wp:inline>
+              </w:drawing>
+            </w:r>
           </w:p>
         </w:tc>
       </w:tr>
     </w:tbl>
     <w:p>
       <w:pPr>
-        <w:spacing w:after="0"/>
+        <w:pStyle w:val="Normal"/>
+        <w:spacing w:before="0" w:after="0"/>
         <w:rPr>
           <w:rStyle w:val="PlaceholderText"/>
-          <w:color w:val="FFFFFF" w:themeColor="background1"/>
+          <w:color w:themeColor="background1" w:val="FFFFFF"/>
         </w:rPr>
       </w:pPr>
+      <w:r>
+        <w:rPr>
+          <w:color w:themeColor="background1" w:val="FFFFFF"/>
+        </w:rPr>
+      </w:r>
     </w:p>
-    <w:sdt>
-      <w:sdtPr>
-        <w:rPr>
-          <w:color w:val="808080"/>
-        </w:rPr>
-        <w:id w:val="512730218"/>
-        <w:placeholder>
-          <w:docPart w:val="DefaultPlaceholder_1081868574"/>
-        </w:placeholder>
-        <w:text/>
-      </w:sdtPr>
-      <w:sdtEndPr>
-        <w:rPr>
-          <w:color w:val="auto"/>
-        </w:rPr>
-      </w:sdtEndPr>
-      <w:sdtContent>
-        <w:p>
-          <w:pPr>
-            <w:spacing w:after="0"/>
-          </w:pPr>
-          <w:r>
-            <w:t xml:space="preserve">&lt;Repeat </w:t>
-          </w:r>
-          <w:r>
-            <w:t>Select</w:t>
-          </w:r>
-          <w:r>
-            <w:t>="./Orders/Order"/&gt;</w:t>
-          </w:r>
-        </w:p>
-      </w:sdtContent>
-    </w:sdt>
     <w:p>
-      <w:r>
-        <w:t xml:space="preserve">The description for </w:t>
-      </w:r>
-      <w:r>
-        <w:t>Order #</w:t>
-      </w:r>
+      <w:pPr>
+        <w:pStyle w:val="Normal"/>
+        <w:spacing w:before="0" w:after="0"/>
+        <w:rPr/>
+      </w:pPr>
       <w:sdt>
         <w:sdtPr>
-          <w:id w:val="-659616244"/>
           <w:placeholder>
             <w:docPart w:val="DefaultPlaceholder_1081868574"/>
           </w:placeholder>
+          <w:id w:val="512730218"/>
           <w:text/>
         </w:sdtPr>
-        <w:sdtEndPr/>
         <w:sdtContent>
           <w:r>
-            <w:t>&lt;Content Select="@Number"/&gt;</w:t>
-          </w:r>
-        </w:sdtContent>
-      </w:sdt>
-      <w:r>
-        <w:t xml:space="preserve"> is</w:t>
-      </w:r>
-      <w:r>
-        <w:t xml:space="preserve"> </w:t>
-      </w:r>
-      <w:sdt>
-        <w:sdtPr>
-          <w:id w:val="953743550"/>
-          <w:placeholder>
-            <w:docPart w:val="DefaultPlaceholder_1081868574"/>
-          </w:placeholder>
-          <w:text/>
-        </w:sdtPr>
-        <w:sdtEndPr/>
-        <w:sdtContent>
-          <w:r>
-            <w:t>&lt;</w:t>
+            <w:rPr/>
           </w:r>
           <w:r>
-            <w:t>Content Select</w:t>
-          </w:r>
-          <w:r>
-            <w:t>="</w:t>
-          </w:r>
-          <w:r>
-            <w:t>./</w:t>
-          </w:r>
-          <w:proofErr w:type="spellStart"/>
-          <w:r>
-            <w:t>ProductDescription</w:t>
-          </w:r>
-          <w:proofErr w:type="spellEnd"/>
-          <w:r>
-            <w:t>"/&gt;</w:t>
-          </w:r>
-        </w:sdtContent>
-      </w:sdt>
-      <w:r>
-        <w:t>.</w:t>
-      </w:r>
-    </w:p>
-    <w:p>
-      <w:r>
-        <w:t>Quantity:</w:t>
-      </w:r>
-      <w:r>
-        <w:t xml:space="preserve"> </w:t>
-      </w:r>
-      <w:sdt>
-        <w:sdtPr>
-          <w:id w:val="-196855169"/>
-          <w:placeholder>
-            <w:docPart w:val="DefaultPlaceholder_1081868574"/>
-          </w:placeholder>
-          <w:text/>
-        </w:sdtPr>
-        <w:sdtEndPr/>
-        <w:sdtContent>
-          <w:r>
-            <w:t>&lt;</w:t>
-          </w:r>
-          <w:r>
-            <w:t>Content Select</w:t>
-          </w:r>
-          <w:r>
-            <w:t>="</w:t>
-          </w:r>
-          <w:r>
-            <w:t>./Quantity</w:t>
-          </w:r>
-          <w:r>
-            <w:t>"/&gt;</w:t>
+            <w:rPr/>
+            <w:t>&lt;Repeat Select="./Orders/Order"/&gt;</w:t>
           </w:r>
         </w:sdtContent>
       </w:sdt>
     </w:p>
     <w:p>
       <w:pPr>
-        <w:pBdr>
-          <w:bottom w:val="single" w:sz="6" w:space="1" w:color="auto"/>
-        </w:pBdr>
+        <w:pStyle w:val="Normal"/>
+        <w:rPr/>
       </w:pPr>
       <w:r>
-        <w:t>Date:</w:t>
-      </w:r>
-      <w:r>
-        <w:t xml:space="preserve"> </w:t>
+        <w:rPr/>
+        <w:t>The description for Order #</w:t>
       </w:r>
       <w:sdt>
         <w:sdtPr>
-          <w:id w:val="1976024468"/>
           <w:placeholder>
             <w:docPart w:val="DefaultPlaceholder_1081868574"/>
           </w:placeholder>
+          <w:id w:val="-659616244"/>
           <w:text/>
         </w:sdtPr>
-        <w:sdtEndPr/>
         <w:sdtContent>
           <w:r>
-            <w:t>&lt;</w:t>
+            <w:rPr/>
           </w:r>
           <w:r>
-            <w:t>Content Select</w:t>
+            <w:rPr/>
+            <w:t>&lt;Content Select="@Number"/&gt;</w:t>
+          </w:r>
+        </w:sdtContent>
+      </w:sdt>
+      <w:r>
+        <w:rPr/>
+        <w:t xml:space="preserve"> is</w:t>
+      </w:r>
+      <w:r>
+        <w:rPr/>
+        <w:t xml:space="preserve"> </w:t>
+      </w:r>
+      <w:sdt>
+        <w:sdtPr>
+          <w:placeholder>
+            <w:docPart w:val="DefaultPlaceholder_1081868574"/>
+          </w:placeholder>
+          <w:id w:val="953743550"/>
+          <w:text/>
+        </w:sdtPr>
+        <w:sdtContent>
+          <w:r>
+            <w:rPr/>
           </w:r>
           <w:r>
-            <w:t>="./</w:t>
+            <w:rPr/>
+            <w:t>&lt;Content Select="./ProductDescription"/&gt;</w:t>
           </w:r>
-          <w:proofErr w:type="spellStart"/>
+        </w:sdtContent>
+      </w:sdt>
+      <w:r>
+        <w:rPr/>
+        <w:t>.</w:t>
+      </w:r>
+    </w:p>
+    <w:p>
+      <w:pPr>
+        <w:pStyle w:val="Normal"/>
+        <w:rPr/>
+      </w:pPr>
+      <w:r>
+        <w:rPr/>
+        <w:t xml:space="preserve">Quantity: </w:t>
+      </w:r>
+      <w:sdt>
+        <w:sdtPr>
+          <w:placeholder>
+            <w:docPart w:val="DefaultPlaceholder_1081868574"/>
+          </w:placeholder>
+          <w:id w:val="-196855169"/>
+          <w:text/>
+        </w:sdtPr>
+        <w:sdtContent>
           <w:r>
-            <w:t>OrderDate</w:t>
+            <w:rPr/>
           </w:r>
-          <w:proofErr w:type="spellEnd"/>
           <w:r>
-            <w:t>"/&gt;</w:t>
+            <w:rPr/>
+            <w:t>&lt;Content Select="./Quantity"/&gt;</w:t>
           </w:r>
         </w:sdtContent>
       </w:sdt>
     </w:p>
-    <w:sdt>
-      <w:sdtPr>
-        <w:id w:val="1221708582"/>
-        <w:placeholder>
-          <w:docPart w:val="DefaultPlaceholder_1081868574"/>
-        </w:placeholder>
-        <w:text/>
-      </w:sdtPr>
-      <w:sdtEndPr/>
-      <w:sdtContent>
-        <w:p>
+    <w:p>
+      <w:pPr>
+        <w:pStyle w:val="Normal"/>
+        <w:pBdr>
+          <w:bottom w:val="single" w:sz="6" w:space="1" w:color="000000"/>
+        </w:pBdr>
+        <w:rPr/>
+      </w:pPr>
+      <w:r>
+        <w:rPr/>
+        <w:t xml:space="preserve">Date: </w:t>
+      </w:r>
+      <w:sdt>
+        <w:sdtPr>
+          <w:placeholder>
+            <w:docPart w:val="DefaultPlaceholder_1081868574"/>
+          </w:placeholder>
+          <w:id w:val="1976024468"/>
+          <w:text/>
+        </w:sdtPr>
+        <w:sdtContent>
           <w:r>
-            <w:t>&lt;</w:t>
-          </w:r>
-          <w:proofErr w:type="spellStart"/>
-          <w:r>
-            <w:t>EndRepeat</w:t>
-          </w:r>
-          <w:proofErr w:type="spellEnd"/>
-          <w:r>
-            <w:t>/&gt;</w:t>
-          </w:r>
-        </w:p>
-      </w:sdtContent>
-    </w:sdt>
-    <w:sdt>
-      <w:sdtPr>
-        <w:id w:val="-751203791"/>
-        <w:placeholder>
-          <w:docPart w:val="DefaultPlaceholder_1081868574"/>
-        </w:placeholder>
-        <w:text/>
-      </w:sdtPr>
-      <w:sdtEndPr/>
-      <w:sdtContent>
-        <w:p>
-          <w:pPr>
-            <w:spacing w:after="0"/>
-          </w:pPr>
-          <w:r>
-            <w:t xml:space="preserve">&lt;Conditional </w:t>
+            <w:rPr/>
           </w:r>
           <w:r>
-            <w:t>Select</w:t>
+            <w:rPr/>
+            <w:t>&lt;Content Select="./OrderDate"/&gt;</w:t>
+          </w:r>
+        </w:sdtContent>
+      </w:sdt>
+    </w:p>
+    <w:p>
+      <w:pPr>
+        <w:pStyle w:val="Normal"/>
+        <w:rPr/>
+      </w:pPr>
+      <w:sdt>
+        <w:sdtPr>
+          <w:placeholder>
+            <w:docPart w:val="DefaultPlaceholder_1081868574"/>
+          </w:placeholder>
+          <w:id w:val="1221708582"/>
+          <w:text/>
+        </w:sdtPr>
+        <w:sdtContent>
+          <w:r>
+            <w:rPr/>
           </w:r>
           <w:r>
-            <w:t>="</w:t>
+            <w:rPr/>
+            <w:t>&lt;EndRepeat/&gt;</w:t>
           </w:r>
-          <w:proofErr w:type="gramStart"/>
+        </w:sdtContent>
+      </w:sdt>
+    </w:p>
+    <w:p>
+      <w:pPr>
+        <w:pStyle w:val="Normal"/>
+        <w:spacing w:before="0" w:after="0"/>
+        <w:rPr/>
+      </w:pPr>
+      <w:sdt>
+        <w:sdtPr>
+          <w:placeholder>
+            <w:docPart w:val="DefaultPlaceholder_1081868574"/>
+          </w:placeholder>
+          <w:id w:val="-751203791"/>
+          <w:text/>
+        </w:sdtPr>
+        <w:sdtContent>
           <w:r>
-            <w:t>./</w:t>
-          </w:r>
-          <w:proofErr w:type="spellStart"/>
-          <w:proofErr w:type="gramEnd"/>
-          <w:r>
-            <w:t>HighValueCustomer</w:t>
-          </w:r>
-          <w:proofErr w:type="spellEnd"/>
-          <w:r>
-            <w:t>" Match="T</w:t>
+            <w:rPr/>
           </w:r>
           <w:r>
-            <w:t>rue"/&gt;</w:t>
+            <w:rPr/>
+            <w:t>&lt;Conditional Select="./HighValueCustomer" Match="True"/&gt;</w:t>
           </w:r>
-        </w:p>
-      </w:sdtContent>
-    </w:sdt>
+        </w:sdtContent>
+      </w:sdt>
+    </w:p>
     <w:p>
       <w:pPr>
+        <w:pStyle w:val="Normal"/>
         <w:pBdr>
-          <w:top w:val="single" w:sz="4" w:space="1" w:color="auto"/>
-          <w:left w:val="single" w:sz="4" w:space="4" w:color="auto"/>
-          <w:bottom w:val="single" w:sz="4" w:space="1" w:color="auto"/>
-          <w:right w:val="single" w:sz="4" w:space="4" w:color="auto"/>
+          <w:top w:val="single" w:sz="4" w:space="1" w:color="000000"/>
+          <w:left w:val="single" w:sz="4" w:space="4" w:color="000000"/>
+          <w:bottom w:val="single" w:sz="4" w:space="1" w:color="000000"/>
+          <w:right w:val="single" w:sz="4" w:space="4" w:color="000000"/>
         </w:pBdr>
         <w:shd w:val="clear" w:color="auto" w:fill="FABF8F" w:themeFill="accent6" w:themeFillTint="99"/>
         <w:rPr>
@@ -638,29 +847,16 @@
         <w:rPr>
           <w:sz w:val="48"/>
         </w:rPr>
-        <w:t>Beca</w:t>
-      </w:r>
-      <w:r>
-        <w:rPr>
-          <w:sz w:val="48"/>
-        </w:rPr>
-        <w:t>use you are one of our largest</w:t>
-      </w:r>
-      <w:r>
-        <w:rPr>
-          <w:sz w:val="48"/>
-        </w:rPr>
-        <w:t xml:space="preserve"> customers, we are inviting you to an open house ne</w:t>
-      </w:r>
-      <w:r>
-        <w:rPr>
-          <w:sz w:val="48"/>
-        </w:rPr>
-        <w:t>xt Tuesday in our main office.</w:t>
+        <w:t>Because you are one of our largest customers, we are inviting you to an open house next Tuesday in our main office.</w:t>
       </w:r>
     </w:p>
     <w:p>
-      <w:r>
+      <w:pPr>
+        <w:pStyle w:val="Normal"/>
+        <w:rPr/>
+      </w:pPr>
+      <w:r>
+        <w:rPr/>
         <w:t xml:space="preserve">This content can include </w:t>
       </w:r>
       <w:r>
@@ -670,6 +866,7 @@
         <w:t>Select</w:t>
       </w:r>
       <w:r>
+        <w:rPr/>
         <w:t xml:space="preserve">, </w:t>
       </w:r>
       <w:r>
@@ -679,13 +876,8 @@
         <w:t>Table</w:t>
       </w:r>
       <w:r>
-        <w:t xml:space="preserve">, or </w:t>
-      </w:r>
-      <w:r>
-        <w:t>nested</w:t>
-      </w:r>
-      <w:r>
-        <w:t xml:space="preserve"> </w:t>
+        <w:rPr/>
+        <w:t xml:space="preserve">, or nested </w:t>
       </w:r>
       <w:r>
         <w:rPr>
@@ -694,112 +886,75 @@
         <w:t>Conditional</w:t>
       </w:r>
       <w:r>
-        <w:t xml:space="preserve"> content</w:t>
-      </w:r>
-      <w:r>
-        <w:t>.</w:t>
+        <w:rPr/>
+        <w:t xml:space="preserve"> content.</w:t>
       </w:r>
     </w:p>
     <w:p>
+      <w:pPr>
+        <w:pStyle w:val="Normal"/>
+        <w:rPr/>
+      </w:pPr>
       <w:r>
         <w:rPr>
           <w:i/>
         </w:rPr>
-        <w:t>Do</w:t>
-      </w:r>
-      <w:r>
-        <w:rPr>
-          <w:i/>
-        </w:rPr>
-        <w:t>n’</w:t>
-      </w:r>
-      <w:r>
-        <w:rPr>
-          <w:i/>
-        </w:rPr>
-        <w:t>t forget: Your new customer ID is</w:t>
-      </w:r>
-      <w:r>
-        <w:rPr>
-          <w:i/>
-        </w:rPr>
-        <w:t xml:space="preserve"> </w:t>
+        <w:t xml:space="preserve">Don’t forget: Your new customer ID is </w:t>
       </w:r>
       <w:sdt>
         <w:sdtPr>
-          <w:rPr>
-            <w:i/>
-          </w:rPr>
-          <w:id w:val="-853495207"/>
           <w:placeholder>
             <w:docPart w:val="DefaultPlaceholder_1081868574"/>
           </w:placeholder>
+          <w:id w:val="-853495207"/>
           <w:text/>
         </w:sdtPr>
-        <w:sdtEndPr/>
         <w:sdtContent>
           <w:r>
             <w:rPr>
               <w:i/>
             </w:rPr>
-            <w:t>&lt;</w:t>
           </w:r>
           <w:r>
             <w:rPr>
               <w:i/>
             </w:rPr>
-            <w:t>Content Select</w:t>
-          </w:r>
-          <w:r>
-            <w:rPr>
-              <w:i/>
-            </w:rPr>
-            <w:t>="./</w:t>
-          </w:r>
-          <w:proofErr w:type="spellStart"/>
-          <w:r>
-            <w:rPr>
-              <w:i/>
-            </w:rPr>
-            <w:t>CustomerID</w:t>
-          </w:r>
-          <w:proofErr w:type="spellEnd"/>
-          <w:r>
-            <w:rPr>
-              <w:i/>
-            </w:rPr>
-            <w:t>"/&gt;</w:t>
+            <w:t>&lt;Content Select="./CustomerID"/&gt;</w:t>
           </w:r>
         </w:sdtContent>
       </w:sdt>
     </w:p>
-    <w:sdt>
-      <w:sdtPr>
-        <w:id w:val="1912194899"/>
-        <w:placeholder>
-          <w:docPart w:val="DefaultPlaceholder_1081868574"/>
-        </w:placeholder>
-        <w:text/>
-      </w:sdtPr>
-      <w:sdtEndPr/>
-      <w:sdtContent>
-        <w:p>
+    <w:p>
+      <w:pPr>
+        <w:pStyle w:val="Normal"/>
+        <w:rPr/>
+      </w:pPr>
+      <w:sdt>
+        <w:sdtPr>
+          <w:placeholder>
+            <w:docPart w:val="DefaultPlaceholder_1081868574"/>
+          </w:placeholder>
+          <w:id w:val="1912194899"/>
+          <w:text/>
+        </w:sdtPr>
+        <w:sdtContent>
           <w:r>
-            <w:t>&lt;</w:t>
+            <w:rPr/>
           </w:r>
-          <w:proofErr w:type="spellStart"/>
           <w:r>
-            <w:t>EndConditional</w:t>
+            <w:rPr/>
+            <w:t>&lt;EndConditional/&gt;</w:t>
           </w:r>
-          <w:proofErr w:type="spellEnd"/>
-          <w:r>
-            <w:t>/&gt;</w:t>
-          </w:r>
-        </w:p>
-      </w:sdtContent>
-    </w:sdt>
+        </w:sdtContent>
+      </w:sdt>
+    </w:p>
     <w:p>
-      <w:r>
+      <w:pPr>
+        <w:pStyle w:val="Normal"/>
+        <w:rPr/>
+      </w:pPr>
+      <w:r>
+        <w:rPr/>
         <w:t>We really appreciate your business.</w:t>
       </w:r>
       <w:bookmarkStart w:id="0" w:name="_GoBack"/>
@@ -807,6 +962,8 @@
     </w:p>
     <w:p>
       <w:pPr>
+        <w:pStyle w:val="Normal"/>
+        <w:spacing w:before="0" w:after="200"/>
         <w:ind w:left="3600"/>
         <w:rPr>
           <w:rFonts w:ascii="Bernard MT Condensed" w:hAnsi="Bernard MT Condensed"/>
@@ -819,32 +976,29 @@
           <w:sz w:val="44"/>
         </w:rPr>
         <w:t>Eric White</w:t>
-      </w:r>
-      <w:r>
-        <w:rPr>
-          <w:rFonts w:ascii="Bernard MT Condensed" w:hAnsi="Bernard MT Condensed"/>
-          <w:sz w:val="44"/>
-        </w:rPr>
         <w:br/>
         <w:t>Director of Customer Relations</w:t>
       </w:r>
     </w:p>
     <w:sectPr>
+      <w:type w:val="nextPage"/>
       <w:pgSz w:w="12240" w:h="15840"/>
-      <w:pgMar w:top="1440" w:right="1440" w:bottom="1440" w:left="1440" w:header="720" w:footer="720" w:gutter="0"/>
-      <w:cols w:space="720"/>
-      <w:docGrid w:linePitch="360"/>
+      <w:pgMar w:left="1440" w:right="1440" w:gutter="0" w:header="0" w:top="1440" w:footer="0" w:bottom="1440"/>
+      <w:pgNumType w:fmt="decimal"/>
+      <w:formProt w:val="false"/>
+      <w:textDirection w:val="lrTb"/>
+      <w:docGrid w:type="default" w:linePitch="360" w:charSpace="4096"/>
     </w:sectPr>
   </w:body>
 </w:document>
 </file>
 
 <file path=word/styles.xml><?xml version="1.0" encoding="utf-8"?>
-<w:styles xmlns:mc="http://schemas.openxmlformats.org/markup-compatibility/2006" xmlns:r="http://schemas.openxmlformats.org/officeDocument/2006/relationships" xmlns:w="http://schemas.openxmlformats.org/wordprocessingml/2006/main" xmlns:w14="http://schemas.microsoft.com/office/word/2010/wordml" xmlns:w15="http://schemas.microsoft.com/office/word/2012/wordml" mc:Ignorable="w14 w15">
+<w:styles xmlns:w="http://schemas.openxmlformats.org/wordprocessingml/2006/main" xmlns:w14="http://schemas.microsoft.com/office/word/2010/wordml" xmlns:mc="http://schemas.openxmlformats.org/markup-compatibility/2006" mc:Ignorable="w14">
   <w:docDefaults>
     <w:rPrDefault>
       <w:rPr>
-        <w:rFonts w:asciiTheme="minorHAnsi" w:eastAsiaTheme="minorHAnsi" w:hAnsiTheme="minorHAnsi" w:cstheme="minorBidi"/>
+        <w:rFonts w:ascii="Calibri" w:hAnsi="Calibri" w:eastAsia="Calibri" w:cs="" w:asciiTheme="minorHAnsi" w:cstheme="minorBidi" w:eastAsiaTheme="minorHAnsi" w:hAnsiTheme="minorHAnsi"/>
         <w:sz w:val="22"/>
         <w:szCs w:val="22"/>
         <w:lang w:val="en-US" w:eastAsia="en-US" w:bidi="ar-SA"/>
@@ -852,21 +1006,21 @@
     </w:rPrDefault>
     <w:pPrDefault>
       <w:pPr>
-        <w:spacing w:after="200" w:line="276" w:lineRule="auto"/>
+        <w:suppressAutoHyphens w:val="true"/>
       </w:pPr>
     </w:pPrDefault>
   </w:docDefaults>
   <w:latentStyles w:defLockedState="0" w:defUIPriority="99" w:defSemiHidden="0" w:defUnhideWhenUsed="0" w:defQFormat="0" w:count="371">
     <w:lsdException w:name="Normal" w:uiPriority="0" w:qFormat="1"/>
     <w:lsdException w:name="heading 1" w:uiPriority="9" w:qFormat="1"/>
-    <w:lsdException w:name="heading 2" w:semiHidden="1" w:uiPriority="9" w:unhideWhenUsed="1" w:qFormat="1"/>
-    <w:lsdException w:name="heading 3" w:semiHidden="1" w:uiPriority="9" w:unhideWhenUsed="1" w:qFormat="1"/>
-    <w:lsdException w:name="heading 4" w:semiHidden="1" w:uiPriority="9" w:unhideWhenUsed="1" w:qFormat="1"/>
-    <w:lsdException w:name="heading 5" w:semiHidden="1" w:uiPriority="9" w:unhideWhenUsed="1" w:qFormat="1"/>
-    <w:lsdException w:name="heading 6" w:semiHidden="1" w:uiPriority="9" w:unhideWhenUsed="1" w:qFormat="1"/>
-    <w:lsdException w:name="heading 7" w:semiHidden="1" w:uiPriority="9" w:unhideWhenUsed="1" w:qFormat="1"/>
-    <w:lsdException w:name="heading 8" w:semiHidden="1" w:uiPriority="9" w:unhideWhenUsed="1" w:qFormat="1"/>
-    <w:lsdException w:name="heading 9" w:semiHidden="1" w:uiPriority="9" w:unhideWhenUsed="1" w:qFormat="1"/>
+    <w:lsdException w:name="heading 2" w:uiPriority="9" w:semiHidden="1" w:unhideWhenUsed="1" w:qFormat="1"/>
+    <w:lsdException w:name="heading 3" w:uiPriority="9" w:semiHidden="1" w:unhideWhenUsed="1" w:qFormat="1"/>
+    <w:lsdException w:name="heading 4" w:uiPriority="9" w:semiHidden="1" w:unhideWhenUsed="1" w:qFormat="1"/>
+    <w:lsdException w:name="heading 5" w:uiPriority="9" w:semiHidden="1" w:unhideWhenUsed="1" w:qFormat="1"/>
+    <w:lsdException w:name="heading 6" w:uiPriority="9" w:semiHidden="1" w:unhideWhenUsed="1" w:qFormat="1"/>
+    <w:lsdException w:name="heading 7" w:uiPriority="9" w:semiHidden="1" w:unhideWhenUsed="1" w:qFormat="1"/>
+    <w:lsdException w:name="heading 8" w:uiPriority="9" w:semiHidden="1" w:unhideWhenUsed="1" w:qFormat="1"/>
+    <w:lsdException w:name="heading 9" w:uiPriority="9" w:semiHidden="1" w:unhideWhenUsed="1" w:qFormat="1"/>
     <w:lsdException w:name="index 1" w:semiHidden="1" w:unhideWhenUsed="1"/>
     <w:lsdException w:name="index 2" w:semiHidden="1" w:unhideWhenUsed="1"/>
     <w:lsdException w:name="index 3" w:semiHidden="1" w:unhideWhenUsed="1"/>
@@ -876,22 +1030,22 @@
     <w:lsdException w:name="index 7" w:semiHidden="1" w:unhideWhenUsed="1"/>
     <w:lsdException w:name="index 8" w:semiHidden="1" w:unhideWhenUsed="1"/>
     <w:lsdException w:name="index 9" w:semiHidden="1" w:unhideWhenUsed="1"/>
-    <w:lsdException w:name="toc 1" w:semiHidden="1" w:uiPriority="39" w:unhideWhenUsed="1"/>
-    <w:lsdException w:name="toc 2" w:semiHidden="1" w:uiPriority="39" w:unhideWhenUsed="1"/>
-    <w:lsdException w:name="toc 3" w:semiHidden="1" w:uiPriority="39" w:unhideWhenUsed="1"/>
-    <w:lsdException w:name="toc 4" w:semiHidden="1" w:uiPriority="39" w:unhideWhenUsed="1"/>
-    <w:lsdException w:name="toc 5" w:semiHidden="1" w:uiPriority="39" w:unhideWhenUsed="1"/>
-    <w:lsdException w:name="toc 6" w:semiHidden="1" w:uiPriority="39" w:unhideWhenUsed="1"/>
-    <w:lsdException w:name="toc 7" w:semiHidden="1" w:uiPriority="39" w:unhideWhenUsed="1"/>
-    <w:lsdException w:name="toc 8" w:semiHidden="1" w:uiPriority="39" w:unhideWhenUsed="1"/>
-    <w:lsdException w:name="toc 9" w:semiHidden="1" w:uiPriority="39" w:unhideWhenUsed="1"/>
+    <w:lsdException w:name="toc 1" w:uiPriority="39" w:semiHidden="1" w:unhideWhenUsed="1"/>
+    <w:lsdException w:name="toc 2" w:uiPriority="39" w:semiHidden="1" w:unhideWhenUsed="1"/>
+    <w:lsdException w:name="toc 3" w:uiPriority="39" w:semiHidden="1" w:unhideWhenUsed="1"/>
+    <w:lsdException w:name="toc 4" w:uiPriority="39" w:semiHidden="1" w:unhideWhenUsed="1"/>
+    <w:lsdException w:name="toc 5" w:uiPriority="39" w:semiHidden="1" w:unhideWhenUsed="1"/>
+    <w:lsdException w:name="toc 6" w:uiPriority="39" w:semiHidden="1" w:unhideWhenUsed="1"/>
+    <w:lsdException w:name="toc 7" w:uiPriority="39" w:semiHidden="1" w:unhideWhenUsed="1"/>
+    <w:lsdException w:name="toc 8" w:uiPriority="39" w:semiHidden="1" w:unhideWhenUsed="1"/>
+    <w:lsdException w:name="toc 9" w:uiPriority="39" w:semiHidden="1" w:unhideWhenUsed="1"/>
     <w:lsdException w:name="Normal Indent" w:semiHidden="1" w:unhideWhenUsed="1"/>
     <w:lsdException w:name="footnote text" w:semiHidden="1" w:unhideWhenUsed="1"/>
     <w:lsdException w:name="annotation text" w:semiHidden="1" w:unhideWhenUsed="1"/>
     <w:lsdException w:name="header" w:semiHidden="1" w:unhideWhenUsed="1"/>
     <w:lsdException w:name="footer" w:semiHidden="1" w:unhideWhenUsed="1"/>
     <w:lsdException w:name="index heading" w:semiHidden="1" w:unhideWhenUsed="1"/>
-    <w:lsdException w:name="caption" w:semiHidden="1" w:uiPriority="35" w:unhideWhenUsed="1" w:qFormat="1"/>
+    <w:lsdException w:name="caption" w:uiPriority="35" w:semiHidden="1" w:unhideWhenUsed="1" w:qFormat="1"/>
     <w:lsdException w:name="table of figures" w:semiHidden="1" w:unhideWhenUsed="1"/>
     <w:lsdException w:name="envelope address" w:semiHidden="1" w:unhideWhenUsed="1"/>
     <w:lsdException w:name="envelope return" w:semiHidden="1" w:unhideWhenUsed="1"/>
@@ -922,7 +1076,7 @@
     <w:lsdException w:name="Title" w:uiPriority="10" w:qFormat="1"/>
     <w:lsdException w:name="Closing" w:semiHidden="1" w:unhideWhenUsed="1"/>
     <w:lsdException w:name="Signature" w:semiHidden="1" w:unhideWhenUsed="1"/>
-    <w:lsdException w:name="Default Paragraph Font" w:semiHidden="1" w:uiPriority="1" w:unhideWhenUsed="1"/>
+    <w:lsdException w:name="Default Paragraph Font" w:uiPriority="1" w:semiHidden="1" w:unhideWhenUsed="1"/>
     <w:lsdException w:name="Body Text" w:semiHidden="1" w:unhideWhenUsed="1"/>
     <w:lsdException w:name="Body Text Indent" w:semiHidden="1" w:unhideWhenUsed="1"/>
     <w:lsdException w:name="List Continue" w:semiHidden="1" w:unhideWhenUsed="1"/>
@@ -1122,8 +1276,8 @@
     <w:lsdException w:name="Subtle Reference" w:uiPriority="31" w:qFormat="1"/>
     <w:lsdException w:name="Intense Reference" w:uiPriority="32" w:qFormat="1"/>
     <w:lsdException w:name="Book Title" w:uiPriority="33" w:qFormat="1"/>
-    <w:lsdException w:name="Bibliography" w:semiHidden="1" w:uiPriority="37" w:unhideWhenUsed="1"/>
-    <w:lsdException w:name="TOC Heading" w:semiHidden="1" w:uiPriority="39" w:unhideWhenUsed="1" w:qFormat="1"/>
+    <w:lsdException w:name="Bibliography" w:uiPriority="37" w:semiHidden="1" w:unhideWhenUsed="1"/>
+    <w:lsdException w:name="TOC Heading" w:uiPriority="39" w:semiHidden="1" w:unhideWhenUsed="1" w:qFormat="1"/>
     <w:lsdException w:name="Plain Table 1" w:uiPriority="41"/>
     <w:lsdException w:name="Plain Table 2" w:uiPriority="42"/>
     <w:lsdException w:name="Plain Table 3" w:uiPriority="43"/>
@@ -1229,16 +1383,214 @@
     <w:lsdException w:name="List Table 6 Colorful Accent 6" w:uiPriority="51"/>
     <w:lsdException w:name="List Table 7 Colorful Accent 6" w:uiPriority="52"/>
   </w:latentStyles>
-  <w:style w:type="paragraph" w:default="1" w:styleId="Normal">
+  <w:style w:type="paragraph" w:styleId="Normal" w:default="1">
     <w:name w:val="Normal"/>
     <w:qFormat/>
-    <w:rsid w:val="00EC46F9"/>
-  </w:style>
-  <w:style w:type="character" w:default="1" w:styleId="DefaultParagraphFont">
+    <w:rsid w:val="00ec46f9"/>
+    <w:pPr>
+      <w:widowControl/>
+      <w:suppressAutoHyphens w:val="true"/>
+      <w:bidi w:val="0"/>
+      <w:spacing w:lineRule="auto" w:line="276" w:before="0" w:after="200"/>
+      <w:jc w:val="left"/>
+    </w:pPr>
+    <w:rPr>
+      <w:rFonts w:ascii="Calibri" w:hAnsi="Calibri" w:eastAsia="Calibri" w:cs="" w:asciiTheme="minorHAnsi" w:cstheme="minorBidi" w:eastAsiaTheme="minorHAnsi" w:hAnsiTheme="minorHAnsi"/>
+      <w:color w:val="auto"/>
+      <w:kern w:val="0"/>
+      <w:sz w:val="22"/>
+      <w:szCs w:val="22"/>
+      <w:lang w:val="en-US" w:eastAsia="en-US" w:bidi="ar-SA"/>
+    </w:rPr>
+  </w:style>
+  <w:style w:type="character" w:styleId="DefaultParagraphFont" w:default="1">
     <w:name w:val="Default Paragraph Font"/>
     <w:uiPriority w:val="1"/>
     <w:semiHidden/>
     <w:unhideWhenUsed/>
+    <w:qFormat/>
+    <w:rPr/>
+  </w:style>
+  <w:style w:type="character" w:styleId="PlaceholderText">
+    <w:name w:val="Placeholder Text"/>
+    <w:basedOn w:val="DefaultParagraphFont"/>
+    <w:uiPriority w:val="99"/>
+    <w:semiHidden/>
+    <w:qFormat/>
+    <w:rsid w:val="00ec46f9"/>
+    <w:rPr>
+      <w:color w:val="808080"/>
+    </w:rPr>
+  </w:style>
+  <w:style w:type="character" w:styleId="BalloonTextChar" w:customStyle="1">
+    <w:name w:val="Balloon Text Char"/>
+    <w:basedOn w:val="DefaultParagraphFont"/>
+    <w:link w:val="BalloonText"/>
+    <w:uiPriority w:val="99"/>
+    <w:semiHidden/>
+    <w:qFormat/>
+    <w:rsid w:val="00ec46f9"/>
+    <w:rPr>
+      <w:rFonts w:ascii="Tahoma" w:hAnsi="Tahoma" w:cs="Tahoma"/>
+      <w:sz w:val="16"/>
+      <w:szCs w:val="16"/>
+    </w:rPr>
+  </w:style>
+  <w:style w:type="character" w:styleId="Style14">
+    <w:name w:val="Символи виноски"/>
+    <w:qFormat/>
+    <w:rPr/>
+  </w:style>
+  <w:style w:type="character" w:styleId="Style15">
+    <w:name w:val="Символи кінцевої виноски"/>
+    <w:qFormat/>
+    <w:rPr/>
+  </w:style>
+  <w:style w:type="character" w:styleId="Hyperlink">
+    <w:name w:val="Hyperlink"/>
+    <w:rPr>
+      <w:color w:val="000080"/>
+      <w:u w:val="single"/>
+      <w:lang w:val="zxx" w:eastAsia="zxx" w:bidi="zxx"/>
+    </w:rPr>
+  </w:style>
+  <w:style w:type="character" w:styleId="FollowedHyperlink">
+    <w:name w:val="FollowedHyperlink"/>
+    <w:rPr>
+      <w:color w:val="800000"/>
+      <w:u w:val="single"/>
+      <w:lang w:val="zxx" w:eastAsia="zxx" w:bidi="zxx"/>
+    </w:rPr>
+  </w:style>
+  <w:style w:type="paragraph" w:styleId="Heading">
+    <w:name w:val="Heading"/>
+    <w:basedOn w:val="Normal"/>
+    <w:next w:val="BodyText"/>
+    <w:qFormat/>
+    <w:pPr>
+      <w:keepNext w:val="true"/>
+      <w:spacing w:before="240" w:after="120"/>
+    </w:pPr>
+    <w:rPr>
+      <w:rFonts w:ascii="Liberation Sans" w:hAnsi="Liberation Sans" w:eastAsia="Microsoft YaHei" w:cs="Arial"/>
+      <w:sz w:val="28"/>
+      <w:szCs w:val="28"/>
+    </w:rPr>
+  </w:style>
+  <w:style w:type="paragraph" w:styleId="BodyText">
+    <w:name w:val="Body Text"/>
+    <w:basedOn w:val="Normal"/>
+    <w:pPr>
+      <w:spacing w:lineRule="auto" w:line="276" w:before="0" w:after="140"/>
+    </w:pPr>
+    <w:rPr/>
+  </w:style>
+  <w:style w:type="paragraph" w:styleId="List">
+    <w:name w:val="List"/>
+    <w:basedOn w:val="BodyText"/>
+    <w:pPr/>
+    <w:rPr>
+      <w:rFonts w:cs="Arial"/>
+    </w:rPr>
+  </w:style>
+  <w:style w:type="paragraph" w:styleId="Caption">
+    <w:name w:val="caption"/>
+    <w:basedOn w:val="Normal"/>
+    <w:qFormat/>
+    <w:pPr>
+      <w:suppressLineNumbers/>
+      <w:spacing w:before="120" w:after="120"/>
+    </w:pPr>
+    <w:rPr>
+      <w:rFonts w:cs="Arial"/>
+      <w:i/>
+      <w:iCs/>
+      <w:sz w:val="24"/>
+      <w:szCs w:val="24"/>
+    </w:rPr>
+  </w:style>
+  <w:style w:type="paragraph" w:styleId="Index">
+    <w:name w:val="Index"/>
+    <w:basedOn w:val="Normal"/>
+    <w:qFormat/>
+    <w:pPr>
+      <w:suppressLineNumbers/>
+    </w:pPr>
+    <w:rPr>
+      <w:rFonts w:cs="Arial"/>
+    </w:rPr>
+  </w:style>
+  <w:style w:type="paragraph" w:styleId="Style16">
+    <w:name w:val="Заголовок"/>
+    <w:basedOn w:val="Normal"/>
+    <w:next w:val="BodyText"/>
+    <w:qFormat/>
+    <w:pPr>
+      <w:keepNext w:val="true"/>
+      <w:spacing w:before="240" w:after="120"/>
+    </w:pPr>
+    <w:rPr>
+      <w:rFonts w:ascii="Liberation Sans" w:hAnsi="Liberation Sans" w:eastAsia="Microsoft YaHei" w:cs="Arial"/>
+      <w:sz w:val="28"/>
+      <w:szCs w:val="28"/>
+    </w:rPr>
+  </w:style>
+  <w:style w:type="paragraph" w:styleId="Style17">
+    <w:name w:val="Покажчик"/>
+    <w:basedOn w:val="Normal"/>
+    <w:qFormat/>
+    <w:pPr>
+      <w:suppressLineNumbers/>
+    </w:pPr>
+    <w:rPr>
+      <w:rFonts w:cs="Arial"/>
+    </w:rPr>
+  </w:style>
+  <w:style w:type="paragraph" w:styleId="BalloonText">
+    <w:name w:val="Balloon Text"/>
+    <w:basedOn w:val="Normal"/>
+    <w:link w:val="BalloonTextChar"/>
+    <w:uiPriority w:val="99"/>
+    <w:semiHidden/>
+    <w:unhideWhenUsed/>
+    <w:qFormat/>
+    <w:rsid w:val="00ec46f9"/>
+    <w:pPr>
+      <w:spacing w:lineRule="auto" w:line="240" w:before="0" w:after="0"/>
+    </w:pPr>
+    <w:rPr>
+      <w:rFonts w:ascii="Tahoma" w:hAnsi="Tahoma" w:cs="Tahoma"/>
+      <w:sz w:val="16"/>
+      <w:szCs w:val="16"/>
+    </w:rPr>
+  </w:style>
+  <w:style w:type="paragraph" w:styleId="Code" w:customStyle="1">
+    <w:name w:val="Code"/>
+    <w:basedOn w:val="Normal"/>
+    <w:qFormat/>
+    <w:rsid w:val="00151c1f"/>
+    <w:pPr>
+      <w:spacing w:before="0" w:after="0"/>
+    </w:pPr>
+    <w:rPr>
+      <w:rFonts w:ascii="Courier New" w:hAnsi="Courier New" w:cs="Courier New"/>
+    </w:rPr>
+  </w:style>
+  <w:style w:type="paragraph" w:styleId="Style18">
+    <w:name w:val="Зміст списку"/>
+    <w:basedOn w:val="Normal"/>
+    <w:qFormat/>
+    <w:pPr>
+      <w:ind w:hanging="0" w:left="567" w:right="0"/>
+    </w:pPr>
+    <w:rPr/>
+  </w:style>
+  <w:style w:type="numbering" w:styleId="Style19" w:default="1">
+    <w:name w:val="Без маркерів"/>
+    <w:uiPriority w:val="99"/>
+    <w:semiHidden/>
+    <w:unhideWhenUsed/>
+    <w:qFormat/>
   </w:style>
   <w:style w:type="table" w:default="1" w:styleId="TableNormal">
     <w:name w:val="Normal Table"/>
@@ -1246,7 +1598,6 @@
     <w:semiHidden/>
     <w:unhideWhenUsed/>
     <w:tblPr>
-      <w:tblInd w:w="0" w:type="dxa"/>
       <w:tblCellMar>
         <w:top w:w="0" w:type="dxa"/>
         <w:left w:w="108" w:type="dxa"/>
@@ -1255,27 +1606,11 @@
       </w:tblCellMar>
     </w:tblPr>
   </w:style>
-  <w:style w:type="numbering" w:default="1" w:styleId="NoList">
-    <w:name w:val="No List"/>
-    <w:uiPriority w:val="99"/>
-    <w:semiHidden/>
-    <w:unhideWhenUsed/>
-  </w:style>
-  <w:style w:type="character" w:styleId="PlaceholderText">
-    <w:name w:val="Placeholder Text"/>
-    <w:basedOn w:val="DefaultParagraphFont"/>
-    <w:uiPriority w:val="99"/>
-    <w:semiHidden/>
-    <w:rsid w:val="00EC46F9"/>
-    <w:rPr>
-      <w:color w:val="808080"/>
-    </w:rPr>
-  </w:style>
   <w:style w:type="table" w:styleId="MediumShading1-Accent4">
     <w:name w:val="Medium Shading 1 Accent 4"/>
     <w:basedOn w:val="TableNormal"/>
     <w:uiPriority w:val="63"/>
-    <w:rsid w:val="00EC46F9"/>
+    <w:rsid w:val="00ec46f9"/>
     <w:pPr>
       <w:spacing w:after="0" w:line="240" w:lineRule="auto"/>
     </w:pPr>
@@ -1283,11 +1618,11 @@
       <w:tblStyleRowBandSize w:val="1"/>
       <w:tblStyleColBandSize w:val="1"/>
       <w:tblBorders>
-        <w:top w:val="single" w:sz="8" w:space="0" w:color="9F8AB9" w:themeColor="accent4" w:themeTint="BF"/>
-        <w:left w:val="single" w:sz="8" w:space="0" w:color="9F8AB9" w:themeColor="accent4" w:themeTint="BF"/>
-        <w:bottom w:val="single" w:sz="8" w:space="0" w:color="9F8AB9" w:themeColor="accent4" w:themeTint="BF"/>
-        <w:right w:val="single" w:sz="8" w:space="0" w:color="9F8AB9" w:themeColor="accent4" w:themeTint="BF"/>
-        <w:insideH w:val="single" w:sz="8" w:space="0" w:color="9F8AB9" w:themeColor="accent4" w:themeTint="BF"/>
+        <w:top w:val="single" w:color="9F8AB9" w:themeColor="accent4" w:themeTint="bf" w:sz="8" w:space="0"/>
+        <w:left w:val="single" w:color="9F8AB9" w:themeColor="accent4" w:themeTint="bf" w:sz="8" w:space="0"/>
+        <w:bottom w:val="single" w:color="9F8AB9" w:themeColor="accent4" w:themeTint="bf" w:sz="8" w:space="0"/>
+        <w:right w:val="single" w:color="9F8AB9" w:themeColor="accent4" w:themeTint="bf" w:sz="8" w:space="0"/>
+        <w:insideH w:val="single" w:color="9F8AB9" w:themeColor="accent4" w:themeTint="bf" w:sz="8" w:space="0"/>
       </w:tblBorders>
     </w:tblPr>
     <w:tblStylePr w:type="firstRow">
@@ -1297,15 +1632,15 @@
       <w:rPr>
         <w:b/>
         <w:bCs/>
-        <w:color w:val="FFFFFF" w:themeColor="background1"/>
+        <w:color w:themeColor="background1"/>
       </w:rPr>
       <w:tblPr/>
       <w:tcPr>
         <w:tcBorders>
-          <w:top w:val="single" w:sz="8" w:space="0" w:color="9F8AB9" w:themeColor="accent4" w:themeTint="BF"/>
-          <w:left w:val="single" w:sz="8" w:space="0" w:color="9F8AB9" w:themeColor="accent4" w:themeTint="BF"/>
-          <w:bottom w:val="single" w:sz="8" w:space="0" w:color="9F8AB9" w:themeColor="accent4" w:themeTint="BF"/>
-          <w:right w:val="single" w:sz="8" w:space="0" w:color="9F8AB9" w:themeColor="accent4" w:themeTint="BF"/>
+          <w:top w:val="single" w:color="9F8AB9" w:themeColor="accent4" w:sz="8" w:space="0"/>
+          <w:left w:val="single" w:color="9F8AB9" w:themeColor="accent4" w:sz="8" w:space="0"/>
+          <w:bottom w:val="single" w:color="9F8AB9" w:themeColor="accent4" w:sz="8" w:space="0"/>
+          <w:right w:val="single" w:color="9F8AB9" w:themeColor="accent4" w:sz="8" w:space="0"/>
           <w:insideH w:val="nil"/>
           <w:insideV w:val="nil"/>
         </w:tcBorders>
@@ -1323,10 +1658,10 @@
       <w:tblPr/>
       <w:tcPr>
         <w:tcBorders>
-          <w:top w:val="double" w:sz="6" w:space="0" w:color="9F8AB9" w:themeColor="accent4" w:themeTint="BF"/>
-          <w:left w:val="single" w:sz="8" w:space="0" w:color="9F8AB9" w:themeColor="accent4" w:themeTint="BF"/>
-          <w:bottom w:val="single" w:sz="8" w:space="0" w:color="9F8AB9" w:themeColor="accent4" w:themeTint="BF"/>
-          <w:right w:val="single" w:sz="8" w:space="0" w:color="9F8AB9" w:themeColor="accent4" w:themeTint="BF"/>
+          <w:top w:val="double" w:color="9F8AB9" w:themeColor="accent4" w:sz="6" w:space="0"/>
+          <w:left w:val="single" w:color="9F8AB9" w:themeColor="accent4" w:sz="8" w:space="0"/>
+          <w:bottom w:val="single" w:color="9F8AB9" w:themeColor="accent4" w:sz="8" w:space="0"/>
+          <w:right w:val="single" w:color="9F8AB9" w:themeColor="accent4" w:sz="8" w:space="0"/>
           <w:insideH w:val="nil"/>
           <w:insideV w:val="nil"/>
         </w:tcBorders>
@@ -1337,17 +1672,19 @@
         <w:b/>
         <w:bCs/>
       </w:rPr>
+      <w:tblPr/>
     </w:tblStylePr>
     <w:tblStylePr w:type="lastCol">
       <w:rPr>
         <w:b/>
         <w:bCs/>
       </w:rPr>
+      <w:tblPr/>
     </w:tblStylePr>
     <w:tblStylePr w:type="band1Vert">
       <w:tblPr/>
       <w:tcPr>
-        <w:shd w:val="clear" w:color="auto" w:fill="DFD8E8" w:themeFill="accent4" w:themeFillTint="3F"/>
+        <w:shd w:val="clear" w:color="auto" w:fill="DFD8E8" w:themeFill="accent4" w:themeFillTint="3f"/>
       </w:tcPr>
     </w:tblStylePr>
     <w:tblStylePr w:type="band1Horz">
@@ -1357,7 +1694,7 @@
           <w:insideH w:val="nil"/>
           <w:insideV w:val="nil"/>
         </w:tcBorders>
-        <w:shd w:val="clear" w:color="auto" w:fill="DFD8E8" w:themeFill="accent4" w:themeFillTint="3F"/>
+        <w:shd w:val="clear" w:color="auto" w:fill="DFD8E8" w:themeFill="accent4" w:themeFillTint="3f"/>
       </w:tcPr>
     </w:tblStylePr>
     <w:tblStylePr w:type="band2Horz">
@@ -1370,53 +1707,11 @@
       </w:tcPr>
     </w:tblStylePr>
   </w:style>
-  <w:style w:type="paragraph" w:styleId="BalloonText">
-    <w:name w:val="Balloon Text"/>
-    <w:basedOn w:val="Normal"/>
-    <w:link w:val="BalloonTextChar"/>
-    <w:uiPriority w:val="99"/>
-    <w:semiHidden/>
-    <w:unhideWhenUsed/>
-    <w:rsid w:val="00EC46F9"/>
-    <w:pPr>
-      <w:spacing w:after="0" w:line="240" w:lineRule="auto"/>
-    </w:pPr>
-    <w:rPr>
-      <w:rFonts w:ascii="Tahoma" w:hAnsi="Tahoma" w:cs="Tahoma"/>
-      <w:sz w:val="16"/>
-      <w:szCs w:val="16"/>
-    </w:rPr>
-  </w:style>
-  <w:style w:type="character" w:customStyle="1" w:styleId="BalloonTextChar">
-    <w:name w:val="Balloon Text Char"/>
-    <w:basedOn w:val="DefaultParagraphFont"/>
-    <w:link w:val="BalloonText"/>
-    <w:uiPriority w:val="99"/>
-    <w:semiHidden/>
-    <w:rsid w:val="00EC46F9"/>
-    <w:rPr>
-      <w:rFonts w:ascii="Tahoma" w:hAnsi="Tahoma" w:cs="Tahoma"/>
-      <w:sz w:val="16"/>
-      <w:szCs w:val="16"/>
-    </w:rPr>
-  </w:style>
-  <w:style w:type="paragraph" w:customStyle="1" w:styleId="Code">
-    <w:name w:val="Code"/>
-    <w:basedOn w:val="Normal"/>
-    <w:qFormat/>
-    <w:rsid w:val="00151C1F"/>
-    <w:pPr>
-      <w:spacing w:after="0"/>
-    </w:pPr>
-    <w:rPr>
-      <w:rFonts w:ascii="Courier New" w:hAnsi="Courier New" w:cs="Courier New"/>
-    </w:rPr>
-  </w:style>
   <w:style w:type="table" w:styleId="GridTable4-Accent4">
     <w:name w:val="Grid Table 4 Accent 4"/>
     <w:basedOn w:val="TableNormal"/>
     <w:uiPriority w:val="49"/>
-    <w:rsid w:val="00072F5C"/>
+    <w:rsid w:val="00072f5c"/>
     <w:pPr>
       <w:spacing w:after="0" w:line="240" w:lineRule="auto"/>
     </w:pPr>
@@ -1424,27 +1719,27 @@
       <w:tblStyleRowBandSize w:val="1"/>
       <w:tblStyleColBandSize w:val="1"/>
       <w:tblBorders>
-        <w:top w:val="single" w:sz="4" w:space="0" w:color="B2A1C7" w:themeColor="accent4" w:themeTint="99"/>
-        <w:left w:val="single" w:sz="4" w:space="0" w:color="B2A1C7" w:themeColor="accent4" w:themeTint="99"/>
-        <w:bottom w:val="single" w:sz="4" w:space="0" w:color="B2A1C7" w:themeColor="accent4" w:themeTint="99"/>
-        <w:right w:val="single" w:sz="4" w:space="0" w:color="B2A1C7" w:themeColor="accent4" w:themeTint="99"/>
-        <w:insideH w:val="single" w:sz="4" w:space="0" w:color="B2A1C7" w:themeColor="accent4" w:themeTint="99"/>
-        <w:insideV w:val="single" w:sz="4" w:space="0" w:color="B2A1C7" w:themeColor="accent4" w:themeTint="99"/>
+        <w:top w:val="single" w:color="B2A1C7" w:themeColor="accent4" w:themeTint="99" w:sz="4" w:space="0"/>
+        <w:left w:val="single" w:color="B2A1C7" w:themeColor="accent4" w:themeTint="99" w:sz="4" w:space="0"/>
+        <w:bottom w:val="single" w:color="B2A1C7" w:themeColor="accent4" w:themeTint="99" w:sz="4" w:space="0"/>
+        <w:right w:val="single" w:color="B2A1C7" w:themeColor="accent4" w:themeTint="99" w:sz="4" w:space="0"/>
+        <w:insideH w:val="single" w:color="B2A1C7" w:themeColor="accent4" w:themeTint="99" w:sz="4" w:space="0"/>
+        <w:insideV w:val="single" w:color="B2A1C7" w:themeColor="accent4" w:themeTint="99" w:sz="4" w:space="0"/>
       </w:tblBorders>
     </w:tblPr>
     <w:tblStylePr w:type="firstRow">
       <w:rPr>
         <w:b/>
         <w:bCs/>
-        <w:color w:val="FFFFFF" w:themeColor="background1"/>
+        <w:color w:themeColor="background1"/>
       </w:rPr>
       <w:tblPr/>
       <w:tcPr>
         <w:tcBorders>
-          <w:top w:val="single" w:sz="4" w:space="0" w:color="8064A2" w:themeColor="accent4"/>
-          <w:left w:val="single" w:sz="4" w:space="0" w:color="8064A2" w:themeColor="accent4"/>
-          <w:bottom w:val="single" w:sz="4" w:space="0" w:color="8064A2" w:themeColor="accent4"/>
-          <w:right w:val="single" w:sz="4" w:space="0" w:color="8064A2" w:themeColor="accent4"/>
+          <w:top w:val="single" w:color="8064A2" w:themeColor="accent4" w:sz="4" w:space="0"/>
+          <w:left w:val="single" w:color="8064A2" w:themeColor="accent4" w:sz="4" w:space="0"/>
+          <w:bottom w:val="single" w:color="8064A2" w:themeColor="accent4" w:sz="4" w:space="0"/>
+          <w:right w:val="single" w:color="8064A2" w:themeColor="accent4" w:sz="4" w:space="0"/>
           <w:insideH w:val="nil"/>
           <w:insideV w:val="nil"/>
         </w:tcBorders>
@@ -1459,7 +1754,7 @@
       <w:tblPr/>
       <w:tcPr>
         <w:tcBorders>
-          <w:top w:val="double" w:sz="4" w:space="0" w:color="8064A2" w:themeColor="accent4"/>
+          <w:top w:val="double" w:color="8064A2" w:themeColor="accent4" w:sz="4" w:space="0"/>
         </w:tcBorders>
       </w:tcPr>
     </w:tblStylePr>
@@ -1468,12 +1763,14 @@
         <w:b/>
         <w:bCs/>
       </w:rPr>
+      <w:tblPr/>
     </w:tblStylePr>
     <w:tblStylePr w:type="lastCol">
       <w:rPr>
         <w:b/>
         <w:bCs/>
       </w:rPr>
+      <w:tblPr/>
     </w:tblStylePr>
     <w:tblStylePr w:type="band1Vert">
       <w:tblPr/>
@@ -1492,7 +1789,7 @@
     <w:name w:val="Grid Table 5 Dark Accent 5"/>
     <w:basedOn w:val="TableNormal"/>
     <w:uiPriority w:val="50"/>
-    <w:rsid w:val="00072F5C"/>
+    <w:rsid w:val="00072f5c"/>
     <w:pPr>
       <w:spacing w:after="0" w:line="240" w:lineRule="auto"/>
     </w:pPr>
@@ -1500,12 +1797,12 @@
       <w:tblStyleRowBandSize w:val="1"/>
       <w:tblStyleColBandSize w:val="1"/>
       <w:tblBorders>
-        <w:top w:val="single" w:sz="4" w:space="0" w:color="FFFFFF" w:themeColor="background1"/>
-        <w:left w:val="single" w:sz="4" w:space="0" w:color="FFFFFF" w:themeColor="background1"/>
-        <w:bottom w:val="single" w:sz="4" w:space="0" w:color="FFFFFF" w:themeColor="background1"/>
-        <w:right w:val="single" w:sz="4" w:space="0" w:color="FFFFFF" w:themeColor="background1"/>
-        <w:insideH w:val="single" w:sz="4" w:space="0" w:color="FFFFFF" w:themeColor="background1"/>
-        <w:insideV w:val="single" w:sz="4" w:space="0" w:color="FFFFFF" w:themeColor="background1"/>
+        <w:top w:val="single" w:color="FFFFFF" w:themeColor="background1" w:sz="4" w:space="0"/>
+        <w:left w:val="single" w:color="FFFFFF" w:themeColor="background1" w:sz="4" w:space="0"/>
+        <w:bottom w:val="single" w:color="FFFFFF" w:themeColor="background1" w:sz="4" w:space="0"/>
+        <w:right w:val="single" w:color="FFFFFF" w:themeColor="background1" w:sz="4" w:space="0"/>
+        <w:insideH w:val="single" w:color="FFFFFF" w:themeColor="background1" w:sz="4" w:space="0"/>
+        <w:insideV w:val="single" w:color="FFFFFF" w:themeColor="background1" w:sz="4" w:space="0"/>
       </w:tblBorders>
     </w:tblPr>
     <w:tcPr>
@@ -1515,14 +1812,14 @@
       <w:rPr>
         <w:b/>
         <w:bCs/>
-        <w:color w:val="FFFFFF" w:themeColor="background1"/>
+        <w:color w:themeColor="background1"/>
       </w:rPr>
       <w:tblPr/>
       <w:tcPr>
         <w:tcBorders>
-          <w:top w:val="single" w:sz="4" w:space="0" w:color="FFFFFF" w:themeColor="background1"/>
-          <w:left w:val="single" w:sz="4" w:space="0" w:color="FFFFFF" w:themeColor="background1"/>
-          <w:right w:val="single" w:sz="4" w:space="0" w:color="FFFFFF" w:themeColor="background1"/>
+          <w:top w:val="single" w:color="FFFFFF" w:themeColor="background1" w:sz="4" w:space="0"/>
+          <w:left w:val="single" w:color="FFFFFF" w:themeColor="background1" w:sz="4" w:space="0"/>
+          <w:right w:val="single" w:color="FFFFFF" w:themeColor="background1" w:sz="4" w:space="0"/>
           <w:insideH w:val="nil"/>
           <w:insideV w:val="nil"/>
         </w:tcBorders>
@@ -1533,14 +1830,14 @@
       <w:rPr>
         <w:b/>
         <w:bCs/>
-        <w:color w:val="FFFFFF" w:themeColor="background1"/>
+        <w:color w:themeColor="background1"/>
       </w:rPr>
       <w:tblPr/>
       <w:tcPr>
         <w:tcBorders>
-          <w:left w:val="single" w:sz="4" w:space="0" w:color="FFFFFF" w:themeColor="background1"/>
-          <w:bottom w:val="single" w:sz="4" w:space="0" w:color="FFFFFF" w:themeColor="background1"/>
-          <w:right w:val="single" w:sz="4" w:space="0" w:color="FFFFFF" w:themeColor="background1"/>
+          <w:left w:val="single" w:color="FFFFFF" w:themeColor="background1" w:sz="4" w:space="0"/>
+          <w:bottom w:val="single" w:color="FFFFFF" w:themeColor="background1" w:sz="4" w:space="0"/>
+          <w:right w:val="single" w:color="FFFFFF" w:themeColor="background1" w:sz="4" w:space="0"/>
           <w:insideH w:val="nil"/>
           <w:insideV w:val="nil"/>
         </w:tcBorders>
@@ -1551,14 +1848,14 @@
       <w:rPr>
         <w:b/>
         <w:bCs/>
-        <w:color w:val="FFFFFF" w:themeColor="background1"/>
+        <w:color w:themeColor="background1"/>
       </w:rPr>
       <w:tblPr/>
       <w:tcPr>
         <w:tcBorders>
-          <w:top w:val="single" w:sz="4" w:space="0" w:color="FFFFFF" w:themeColor="background1"/>
-          <w:left w:val="single" w:sz="4" w:space="0" w:color="FFFFFF" w:themeColor="background1"/>
-          <w:bottom w:val="single" w:sz="4" w:space="0" w:color="FFFFFF" w:themeColor="background1"/>
+          <w:top w:val="single" w:color="FFFFFF" w:themeColor="background1" w:sz="4" w:space="0"/>
+          <w:left w:val="single" w:color="FFFFFF" w:themeColor="background1" w:sz="4" w:space="0"/>
+          <w:bottom w:val="single" w:color="FFFFFF" w:themeColor="background1" w:sz="4" w:space="0"/>
           <w:insideV w:val="nil"/>
         </w:tcBorders>
         <w:shd w:val="clear" w:color="auto" w:fill="4BACC6" w:themeFill="accent5"/>
@@ -1568,14 +1865,14 @@
       <w:rPr>
         <w:b/>
         <w:bCs/>
-        <w:color w:val="FFFFFF" w:themeColor="background1"/>
+        <w:color w:themeColor="background1"/>
       </w:rPr>
       <w:tblPr/>
       <w:tcPr>
         <w:tcBorders>
-          <w:top w:val="single" w:sz="4" w:space="0" w:color="FFFFFF" w:themeColor="background1"/>
-          <w:bottom w:val="single" w:sz="4" w:space="0" w:color="FFFFFF" w:themeColor="background1"/>
-          <w:right w:val="single" w:sz="4" w:space="0" w:color="FFFFFF" w:themeColor="background1"/>
+          <w:top w:val="single" w:color="FFFFFF" w:themeColor="background1" w:sz="4" w:space="0"/>
+          <w:bottom w:val="single" w:color="FFFFFF" w:themeColor="background1" w:sz="4" w:space="0"/>
+          <w:right w:val="single" w:color="FFFFFF" w:themeColor="background1" w:sz="4" w:space="0"/>
           <w:insideV w:val="nil"/>
         </w:tcBorders>
         <w:shd w:val="clear" w:color="auto" w:fill="4BACC6" w:themeFill="accent5"/>
@@ -2167,41 +2464,41 @@
 </file>
 
 <file path=word/theme/theme1.xml><?xml version="1.0" encoding="utf-8"?>
-<a:theme xmlns:a="http://schemas.openxmlformats.org/drawingml/2006/main" name="Office Theme">
+<a:theme xmlns:a="http://schemas.openxmlformats.org/drawingml/2006/main" xmlns:r="http://schemas.openxmlformats.org/officeDocument/2006/relationships" name="Office Theme">
   <a:themeElements>
     <a:clrScheme name="Office">
       <a:dk1>
-        <a:sysClr val="windowText" lastClr="000000"/>
+        <a:srgbClr val="000000"/>
       </a:dk1>
       <a:lt1>
-        <a:sysClr val="window" lastClr="FFFFFF"/>
+        <a:srgbClr val="ffffff"/>
       </a:lt1>
       <a:dk2>
-        <a:srgbClr val="1F497D"/>
+        <a:srgbClr val="1f497d"/>
       </a:dk2>
       <a:lt2>
-        <a:srgbClr val="EEECE1"/>
+        <a:srgbClr val="eeece1"/>
       </a:lt2>
       <a:accent1>
-        <a:srgbClr val="4F81BD"/>
+        <a:srgbClr val="4f81bd"/>
       </a:accent1>
       <a:accent2>
-        <a:srgbClr val="C0504D"/>
+        <a:srgbClr val="c0504d"/>
       </a:accent2>
       <a:accent3>
-        <a:srgbClr val="9BBB59"/>
+        <a:srgbClr val="9bbb59"/>
       </a:accent3>
       <a:accent4>
-        <a:srgbClr val="8064A2"/>
+        <a:srgbClr val="8064a2"/>
       </a:accent4>
       <a:accent5>
-        <a:srgbClr val="4BACC6"/>
+        <a:srgbClr val="4bacc6"/>
       </a:accent5>
       <a:accent6>
-        <a:srgbClr val="F79646"/>
+        <a:srgbClr val="f79646"/>
       </a:accent6>
       <a:hlink>
-        <a:srgbClr val="0000FF"/>
+        <a:srgbClr val="0000ff"/>
       </a:hlink>
       <a:folHlink>
         <a:srgbClr val="800080"/>
@@ -2209,244 +2506,134 @@
     </a:clrScheme>
     <a:fontScheme name="Office">
       <a:majorFont>
-        <a:latin typeface="Cambria"/>
+        <a:latin typeface="Cambria" pitchFamily="0" charset="1"/>
         <a:ea typeface=""/>
         <a:cs typeface=""/>
-        <a:font script="Jpan" typeface="ＭＳ ゴシック"/>
-        <a:font script="Hang" typeface="맑은 고딕"/>
-        <a:font script="Hans" typeface="宋体"/>
-        <a:font script="Hant" typeface="新細明體"/>
-        <a:font script="Arab" typeface="Times New Roman"/>
-        <a:font script="Hebr" typeface="Times New Roman"/>
-        <a:font script="Thai" typeface="Angsana New"/>
-        <a:font script="Ethi" typeface="Nyala"/>
-        <a:font script="Beng" typeface="Vrinda"/>
-        <a:font script="Gujr" typeface="Shruti"/>
-        <a:font script="Khmr" typeface="MoolBoran"/>
-        <a:font script="Knda" typeface="Tunga"/>
-        <a:font script="Guru" typeface="Raavi"/>
-        <a:font script="Cans" typeface="Euphemia"/>
-        <a:font script="Cher" typeface="Plantagenet Cherokee"/>
-        <a:font script="Yiii" typeface="Microsoft Yi Baiti"/>
-        <a:font script="Tibt" typeface="Microsoft Himalaya"/>
-        <a:font script="Thaa" typeface="MV Boli"/>
-        <a:font script="Deva" typeface="Mangal"/>
-        <a:font script="Telu" typeface="Gautami"/>
-        <a:font script="Taml" typeface="Latha"/>
-        <a:font script="Syrc" typeface="Estrangelo Edessa"/>
-        <a:font script="Orya" typeface="Kalinga"/>
-        <a:font script="Mlym" typeface="Kartika"/>
-        <a:font script="Laoo" typeface="DokChampa"/>
-        <a:font script="Sinh" typeface="Iskoola Pota"/>
-        <a:font script="Mong" typeface="Mongolian Baiti"/>
-        <a:font script="Viet" typeface="Times New Roman"/>
-        <a:font script="Uigh" typeface="Microsoft Uighur"/>
-        <a:font script="Geor" typeface="Sylfaen"/>
       </a:majorFont>
       <a:minorFont>
-        <a:latin typeface="Calibri"/>
+        <a:latin typeface="Calibri" pitchFamily="0" charset="1"/>
         <a:ea typeface=""/>
         <a:cs typeface=""/>
-        <a:font script="Jpan" typeface="ＭＳ 明朝"/>
-        <a:font script="Hang" typeface="맑은 고딕"/>
-        <a:font script="Hans" typeface="宋体"/>
-        <a:font script="Hant" typeface="新細明體"/>
-        <a:font script="Arab" typeface="Arial"/>
-        <a:font script="Hebr" typeface="Arial"/>
-        <a:font script="Thai" typeface="Cordia New"/>
-        <a:font script="Ethi" typeface="Nyala"/>
-        <a:font script="Beng" typeface="Vrinda"/>
-        <a:font script="Gujr" typeface="Shruti"/>
-        <a:font script="Khmr" typeface="DaunPenh"/>
-        <a:font script="Knda" typeface="Tunga"/>
-        <a:font script="Guru" typeface="Raavi"/>
-        <a:font script="Cans" typeface="Euphemia"/>
-        <a:font script="Cher" typeface="Plantagenet Cherokee"/>
-        <a:font script="Yiii" typeface="Microsoft Yi Baiti"/>
-        <a:font script="Tibt" typeface="Microsoft Himalaya"/>
-        <a:font script="Thaa" typeface="MV Boli"/>
-        <a:font script="Deva" typeface="Mangal"/>
-        <a:font script="Telu" typeface="Gautami"/>
-        <a:font script="Taml" typeface="Latha"/>
-        <a:font script="Syrc" typeface="Estrangelo Edessa"/>
-        <a:font script="Orya" typeface="Kalinga"/>
-        <a:font script="Mlym" typeface="Kartika"/>
-        <a:font script="Laoo" typeface="DokChampa"/>
-        <a:font script="Sinh" typeface="Iskoola Pota"/>
-        <a:font script="Mong" typeface="Mongolian Baiti"/>
-        <a:font script="Viet" typeface="Arial"/>
-        <a:font script="Uigh" typeface="Microsoft Uighur"/>
-        <a:font script="Geor" typeface="Sylfaen"/>
       </a:minorFont>
     </a:fontScheme>
-    <a:fmtScheme name="Office">
+    <a:fmtScheme>
       <a:fillStyleLst>
         <a:solidFill>
           <a:schemeClr val="phClr"/>
         </a:solidFill>
-        <a:gradFill rotWithShape="1">
+        <a:gradFill>
           <a:gsLst>
             <a:gs pos="0">
               <a:schemeClr val="phClr">
                 <a:tint val="50000"/>
-                <a:satMod val="300000"/>
               </a:schemeClr>
             </a:gs>
             <a:gs pos="35000">
               <a:schemeClr val="phClr">
                 <a:tint val="37000"/>
-                <a:satMod val="300000"/>
               </a:schemeClr>
             </a:gs>
             <a:gs pos="100000">
               <a:schemeClr val="phClr">
                 <a:tint val="15000"/>
-                <a:satMod val="350000"/>
               </a:schemeClr>
             </a:gs>
           </a:gsLst>
           <a:lin ang="16200000" scaled="1"/>
+          <a:tileRect l="0" t="0" r="0" b="0"/>
         </a:gradFill>
-        <a:gradFill rotWithShape="1">
+        <a:gradFill>
           <a:gsLst>
             <a:gs pos="0">
               <a:schemeClr val="phClr">
                 <a:shade val="51000"/>
-                <a:satMod val="130000"/>
               </a:schemeClr>
             </a:gs>
             <a:gs pos="80000">
               <a:schemeClr val="phClr">
                 <a:shade val="93000"/>
-                <a:satMod val="130000"/>
               </a:schemeClr>
             </a:gs>
             <a:gs pos="100000">
               <a:schemeClr val="phClr">
                 <a:shade val="94000"/>
-                <a:satMod val="135000"/>
               </a:schemeClr>
             </a:gs>
           </a:gsLst>
           <a:lin ang="16200000" scaled="0"/>
+          <a:tileRect l="0" t="0" r="0" b="0"/>
         </a:gradFill>
       </a:fillStyleLst>
       <a:lnStyleLst>
         <a:ln w="9525" cap="flat" cmpd="sng" algn="ctr">
-          <a:solidFill>
-            <a:schemeClr val="phClr">
-              <a:shade val="95000"/>
-              <a:satMod val="105000"/>
-            </a:schemeClr>
-          </a:solidFill>
           <a:prstDash val="solid"/>
         </a:ln>
         <a:ln w="25400" cap="flat" cmpd="sng" algn="ctr">
-          <a:solidFill>
-            <a:schemeClr val="phClr"/>
-          </a:solidFill>
           <a:prstDash val="solid"/>
         </a:ln>
         <a:ln w="38100" cap="flat" cmpd="sng" algn="ctr">
-          <a:solidFill>
-            <a:schemeClr val="phClr"/>
-          </a:solidFill>
           <a:prstDash val="solid"/>
         </a:ln>
       </a:lnStyleLst>
       <a:effectStyleLst>
         <a:effectStyle>
-          <a:effectLst>
-            <a:outerShdw blurRad="40000" dist="20000" dir="5400000" rotWithShape="0">
-              <a:srgbClr val="000000">
-                <a:alpha val="38000"/>
-              </a:srgbClr>
-            </a:outerShdw>
-          </a:effectLst>
+          <a:effectLst/>
         </a:effectStyle>
         <a:effectStyle>
-          <a:effectLst>
-            <a:outerShdw blurRad="40000" dist="23000" dir="5400000" rotWithShape="0">
-              <a:srgbClr val="000000">
-                <a:alpha val="35000"/>
-              </a:srgbClr>
-            </a:outerShdw>
-          </a:effectLst>
+          <a:effectLst/>
         </a:effectStyle>
         <a:effectStyle>
-          <a:effectLst>
-            <a:outerShdw blurRad="40000" dist="23000" dir="5400000" rotWithShape="0">
-              <a:srgbClr val="000000">
-                <a:alpha val="35000"/>
-              </a:srgbClr>
-            </a:outerShdw>
-          </a:effectLst>
-          <a:scene3d>
-            <a:camera prst="orthographicFront">
-              <a:rot lat="0" lon="0" rev="0"/>
-            </a:camera>
-            <a:lightRig rig="threePt" dir="t">
-              <a:rot lat="0" lon="0" rev="1200000"/>
-            </a:lightRig>
-          </a:scene3d>
-          <a:sp3d>
-            <a:bevelT w="63500" h="25400"/>
-          </a:sp3d>
+          <a:effectLst/>
         </a:effectStyle>
       </a:effectStyleLst>
       <a:bgFillStyleLst>
         <a:solidFill>
           <a:schemeClr val="phClr"/>
         </a:solidFill>
-        <a:gradFill rotWithShape="1">
+        <a:gradFill>
           <a:gsLst>
             <a:gs pos="0">
               <a:schemeClr val="phClr">
                 <a:tint val="40000"/>
-                <a:satMod val="350000"/>
               </a:schemeClr>
             </a:gs>
             <a:gs pos="40000">
               <a:schemeClr val="phClr">
                 <a:tint val="45000"/>
                 <a:shade val="99000"/>
-                <a:satMod val="350000"/>
               </a:schemeClr>
             </a:gs>
             <a:gs pos="100000">
               <a:schemeClr val="phClr">
                 <a:shade val="20000"/>
-                <a:satMod val="255000"/>
               </a:schemeClr>
             </a:gs>
           </a:gsLst>
           <a:path path="circle">
             <a:fillToRect l="50000" t="-80000" r="50000" b="180000"/>
           </a:path>
+          <a:tileRect l="0" t="0" r="0" b="0"/>
         </a:gradFill>
-        <a:gradFill rotWithShape="1">
+        <a:gradFill>
           <a:gsLst>
             <a:gs pos="0">
               <a:schemeClr val="phClr">
                 <a:tint val="80000"/>
-                <a:satMod val="300000"/>
               </a:schemeClr>
             </a:gs>
             <a:gs pos="100000">
               <a:schemeClr val="phClr">
                 <a:shade val="30000"/>
-                <a:satMod val="200000"/>
               </a:schemeClr>
             </a:gs>
           </a:gsLst>
           <a:path path="circle">
             <a:fillToRect l="50000" t="50000" r="50000" b="50000"/>
           </a:path>
+          <a:tileRect l="0" t="0" r="0" b="0"/>
         </a:gradFill>
       </a:bgFillStyleLst>
     </a:fmtScheme>
   </a:themeElements>
-  <a:objectDefaults/>
-  <a:extraClrSchemeLst/>
 </a:theme>
 </file>
</xml_diff>